<commit_message>
additional material in SQAP created risk/issue log document
</commit_message>
<xml_diff>
--- a/portfolio/SQAP.docx
+++ b/portfolio/SQAP.docx
@@ -9,8 +9,6 @@
           <w:b/>
         </w:rPr>
       </w:pPr>
-      <w:bookmarkStart w:id="0" w:name="_GoBack"/>
-      <w:bookmarkEnd w:id="0"/>
     </w:p>
     <w:p>
       <w:pPr>
@@ -312,7 +310,7 @@
             </w:rPr>
             <w:fldChar w:fldCharType="separate"/>
           </w:r>
-          <w:hyperlink w:anchor="_Toc304151762" w:history="1">
+          <w:hyperlink w:anchor="_Toc304393605" w:history="1">
             <w:r>
               <w:rPr>
                 <w:rStyle w:val="Hyperlink"/>
@@ -355,7 +353,7 @@
                 <w:noProof/>
                 <w:webHidden/>
               </w:rPr>
-              <w:instrText xml:space="preserve"> PAGEREF _Toc304151762 \h </w:instrText>
+              <w:instrText xml:space="preserve"> PAGEREF _Toc304393605 \h </w:instrText>
             </w:r>
             <w:r>
               <w:rPr>
@@ -400,7 +398,7 @@
               <w:szCs w:val="22"/>
             </w:rPr>
           </w:pPr>
-          <w:hyperlink w:anchor="_Toc304151763" w:history="1">
+          <w:hyperlink w:anchor="_Toc304393606" w:history="1">
             <w:r>
               <w:rPr>
                 <w:rStyle w:val="Hyperlink"/>
@@ -443,7 +441,7 @@
                 <w:noProof/>
                 <w:webHidden/>
               </w:rPr>
-              <w:instrText xml:space="preserve"> PAGEREF _Toc304151763 \h </w:instrText>
+              <w:instrText xml:space="preserve"> PAGEREF _Toc304393606 \h </w:instrText>
             </w:r>
             <w:r>
               <w:rPr>
@@ -488,7 +486,7 @@
               <w:szCs w:val="22"/>
             </w:rPr>
           </w:pPr>
-          <w:hyperlink w:anchor="_Toc304151764" w:history="1">
+          <w:hyperlink w:anchor="_Toc304393607" w:history="1">
             <w:r>
               <w:rPr>
                 <w:rStyle w:val="Hyperlink"/>
@@ -531,7 +529,7 @@
                 <w:noProof/>
                 <w:webHidden/>
               </w:rPr>
-              <w:instrText xml:space="preserve"> PAGEREF _Toc304151764 \h </w:instrText>
+              <w:instrText xml:space="preserve"> PAGEREF _Toc304393607 \h </w:instrText>
             </w:r>
             <w:r>
               <w:rPr>
@@ -576,7 +574,7 @@
               <w:szCs w:val="22"/>
             </w:rPr>
           </w:pPr>
-          <w:hyperlink w:anchor="_Toc304151765" w:history="1">
+          <w:hyperlink w:anchor="_Toc304393608" w:history="1">
             <w:r>
               <w:rPr>
                 <w:rStyle w:val="Hyperlink"/>
@@ -619,7 +617,7 @@
                 <w:noProof/>
                 <w:webHidden/>
               </w:rPr>
-              <w:instrText xml:space="preserve"> PAGEREF _Toc304151765 \h </w:instrText>
+              <w:instrText xml:space="preserve"> PAGEREF _Toc304393608 \h </w:instrText>
             </w:r>
             <w:r>
               <w:rPr>
@@ -664,7 +662,7 @@
               <w:szCs w:val="22"/>
             </w:rPr>
           </w:pPr>
-          <w:hyperlink w:anchor="_Toc304151766" w:history="1">
+          <w:hyperlink w:anchor="_Toc304393609" w:history="1">
             <w:r>
               <w:rPr>
                 <w:rStyle w:val="Hyperlink"/>
@@ -707,7 +705,7 @@
                 <w:noProof/>
                 <w:webHidden/>
               </w:rPr>
-              <w:instrText xml:space="preserve"> PAGEREF _Toc304151766 \h </w:instrText>
+              <w:instrText xml:space="preserve"> PAGEREF _Toc304393609 \h </w:instrText>
             </w:r>
             <w:r>
               <w:rPr>
@@ -752,7 +750,7 @@
               <w:szCs w:val="22"/>
             </w:rPr>
           </w:pPr>
-          <w:hyperlink w:anchor="_Toc304151767" w:history="1">
+          <w:hyperlink w:anchor="_Toc304393610" w:history="1">
             <w:r>
               <w:rPr>
                 <w:rStyle w:val="Hyperlink"/>
@@ -795,7 +793,7 @@
                 <w:noProof/>
                 <w:webHidden/>
               </w:rPr>
-              <w:instrText xml:space="preserve"> PAGEREF _Toc304151767 \h </w:instrText>
+              <w:instrText xml:space="preserve"> PAGEREF _Toc304393610 \h </w:instrText>
             </w:r>
             <w:r>
               <w:rPr>
@@ -840,7 +838,7 @@
               <w:szCs w:val="22"/>
             </w:rPr>
           </w:pPr>
-          <w:hyperlink w:anchor="_Toc304151768" w:history="1">
+          <w:hyperlink w:anchor="_Toc304393611" w:history="1">
             <w:r>
               <w:rPr>
                 <w:rStyle w:val="Hyperlink"/>
@@ -883,7 +881,7 @@
                 <w:noProof/>
                 <w:webHidden/>
               </w:rPr>
-              <w:instrText xml:space="preserve"> PAGEREF _Toc304151768 \h </w:instrText>
+              <w:instrText xml:space="preserve"> PAGEREF _Toc304393611 \h </w:instrText>
             </w:r>
             <w:r>
               <w:rPr>
@@ -928,7 +926,7 @@
               <w:szCs w:val="22"/>
             </w:rPr>
           </w:pPr>
-          <w:hyperlink w:anchor="_Toc304151769" w:history="1">
+          <w:hyperlink w:anchor="_Toc304393612" w:history="1">
             <w:r>
               <w:rPr>
                 <w:rStyle w:val="Hyperlink"/>
@@ -971,7 +969,7 @@
                 <w:noProof/>
                 <w:webHidden/>
               </w:rPr>
-              <w:instrText xml:space="preserve"> PAGEREF _Toc304151769 \h </w:instrText>
+              <w:instrText xml:space="preserve"> PAGEREF _Toc304393612 \h </w:instrText>
             </w:r>
             <w:r>
               <w:rPr>
@@ -1016,7 +1014,7 @@
               <w:szCs w:val="22"/>
             </w:rPr>
           </w:pPr>
-          <w:hyperlink w:anchor="_Toc304151770" w:history="1">
+          <w:hyperlink w:anchor="_Toc304393613" w:history="1">
             <w:r>
               <w:rPr>
                 <w:rStyle w:val="Hyperlink"/>
@@ -1059,7 +1057,7 @@
                 <w:noProof/>
                 <w:webHidden/>
               </w:rPr>
-              <w:instrText xml:space="preserve"> PAGEREF _Toc304151770 \h </w:instrText>
+              <w:instrText xml:space="preserve"> PAGEREF _Toc304393613 \h </w:instrText>
             </w:r>
             <w:r>
               <w:rPr>
@@ -1104,7 +1102,7 @@
               <w:szCs w:val="22"/>
             </w:rPr>
           </w:pPr>
-          <w:hyperlink w:anchor="_Toc304151771" w:history="1">
+          <w:hyperlink w:anchor="_Toc304393614" w:history="1">
             <w:r>
               <w:rPr>
                 <w:rStyle w:val="Hyperlink"/>
@@ -1147,7 +1145,7 @@
                 <w:noProof/>
                 <w:webHidden/>
               </w:rPr>
-              <w:instrText xml:space="preserve"> PAGEREF _Toc304151771 \h </w:instrText>
+              <w:instrText xml:space="preserve"> PAGEREF _Toc304393614 \h </w:instrText>
             </w:r>
             <w:r>
               <w:rPr>
@@ -1192,7 +1190,7 @@
               <w:szCs w:val="22"/>
             </w:rPr>
           </w:pPr>
-          <w:hyperlink w:anchor="_Toc304151772" w:history="1">
+          <w:hyperlink w:anchor="_Toc304393615" w:history="1">
             <w:r>
               <w:rPr>
                 <w:rStyle w:val="Hyperlink"/>
@@ -1235,7 +1233,7 @@
                 <w:noProof/>
                 <w:webHidden/>
               </w:rPr>
-              <w:instrText xml:space="preserve"> PAGEREF _Toc304151772 \h </w:instrText>
+              <w:instrText xml:space="preserve"> PAGEREF _Toc304393615 \h </w:instrText>
             </w:r>
             <w:r>
               <w:rPr>
@@ -1280,7 +1278,7 @@
               <w:szCs w:val="22"/>
             </w:rPr>
           </w:pPr>
-          <w:hyperlink w:anchor="_Toc304151773" w:history="1">
+          <w:hyperlink w:anchor="_Toc304393616" w:history="1">
             <w:r>
               <w:rPr>
                 <w:rStyle w:val="Hyperlink"/>
@@ -1323,7 +1321,7 @@
                 <w:noProof/>
                 <w:webHidden/>
               </w:rPr>
-              <w:instrText xml:space="preserve"> PAGEREF _Toc304151773 \h </w:instrText>
+              <w:instrText xml:space="preserve"> PAGEREF _Toc304393616 \h </w:instrText>
             </w:r>
             <w:r>
               <w:rPr>
@@ -1368,7 +1366,7 @@
               <w:szCs w:val="22"/>
             </w:rPr>
           </w:pPr>
-          <w:hyperlink w:anchor="_Toc304151774" w:history="1">
+          <w:hyperlink w:anchor="_Toc304393617" w:history="1">
             <w:r>
               <w:rPr>
                 <w:rStyle w:val="Hyperlink"/>
@@ -1411,7 +1409,7 @@
                 <w:noProof/>
                 <w:webHidden/>
               </w:rPr>
-              <w:instrText xml:space="preserve"> PAGEREF _Toc304151774 \h </w:instrText>
+              <w:instrText xml:space="preserve"> PAGEREF _Toc304393617 \h </w:instrText>
             </w:r>
             <w:r>
               <w:rPr>
@@ -1456,7 +1454,7 @@
               <w:szCs w:val="22"/>
             </w:rPr>
           </w:pPr>
-          <w:hyperlink w:anchor="_Toc304151775" w:history="1">
+          <w:hyperlink w:anchor="_Toc304393618" w:history="1">
             <w:r>
               <w:rPr>
                 <w:rStyle w:val="Hyperlink"/>
@@ -1499,7 +1497,7 @@
                 <w:noProof/>
                 <w:webHidden/>
               </w:rPr>
-              <w:instrText xml:space="preserve"> PAGEREF _Toc304151775 \h </w:instrText>
+              <w:instrText xml:space="preserve"> PAGEREF _Toc304393618 \h </w:instrText>
             </w:r>
             <w:r>
               <w:rPr>
@@ -1544,7 +1542,7 @@
               <w:szCs w:val="22"/>
             </w:rPr>
           </w:pPr>
-          <w:hyperlink w:anchor="_Toc304151776" w:history="1">
+          <w:hyperlink w:anchor="_Toc304393619" w:history="1">
             <w:r>
               <w:rPr>
                 <w:rStyle w:val="Hyperlink"/>
@@ -1587,7 +1585,7 @@
                 <w:noProof/>
                 <w:webHidden/>
               </w:rPr>
-              <w:instrText xml:space="preserve"> PAGEREF _Toc304151776 \h </w:instrText>
+              <w:instrText xml:space="preserve"> PAGEREF _Toc304393619 \h </w:instrText>
             </w:r>
             <w:r>
               <w:rPr>
@@ -1632,7 +1630,7 @@
               <w:szCs w:val="22"/>
             </w:rPr>
           </w:pPr>
-          <w:hyperlink w:anchor="_Toc304151777" w:history="1">
+          <w:hyperlink w:anchor="_Toc304393620" w:history="1">
             <w:r>
               <w:rPr>
                 <w:rStyle w:val="Hyperlink"/>
@@ -1675,7 +1673,7 @@
                 <w:noProof/>
                 <w:webHidden/>
               </w:rPr>
-              <w:instrText xml:space="preserve"> PAGEREF _Toc304151777 \h </w:instrText>
+              <w:instrText xml:space="preserve"> PAGEREF _Toc304393620 \h </w:instrText>
             </w:r>
             <w:r>
               <w:rPr>
@@ -1720,7 +1718,7 @@
               <w:szCs w:val="22"/>
             </w:rPr>
           </w:pPr>
-          <w:hyperlink w:anchor="_Toc304151778" w:history="1">
+          <w:hyperlink w:anchor="_Toc304393621" w:history="1">
             <w:r>
               <w:rPr>
                 <w:rStyle w:val="Hyperlink"/>
@@ -1763,7 +1761,7 @@
                 <w:noProof/>
                 <w:webHidden/>
               </w:rPr>
-              <w:instrText xml:space="preserve"> PAGEREF _Toc304151778 \h </w:instrText>
+              <w:instrText xml:space="preserve"> PAGEREF _Toc304393621 \h </w:instrText>
             </w:r>
             <w:r>
               <w:rPr>
@@ -1808,7 +1806,7 @@
               <w:szCs w:val="22"/>
             </w:rPr>
           </w:pPr>
-          <w:hyperlink w:anchor="_Toc304151779" w:history="1">
+          <w:hyperlink w:anchor="_Toc304393622" w:history="1">
             <w:r>
               <w:rPr>
                 <w:rStyle w:val="Hyperlink"/>
@@ -1851,7 +1849,7 @@
                 <w:noProof/>
                 <w:webHidden/>
               </w:rPr>
-              <w:instrText xml:space="preserve"> PAGEREF _Toc304151779 \h </w:instrText>
+              <w:instrText xml:space="preserve"> PAGEREF _Toc304393622 \h </w:instrText>
             </w:r>
             <w:r>
               <w:rPr>
@@ -1896,7 +1894,7 @@
               <w:szCs w:val="22"/>
             </w:rPr>
           </w:pPr>
-          <w:hyperlink w:anchor="_Toc304151780" w:history="1">
+          <w:hyperlink w:anchor="_Toc304393623" w:history="1">
             <w:r>
               <w:rPr>
                 <w:rStyle w:val="Hyperlink"/>
@@ -1939,7 +1937,7 @@
                 <w:noProof/>
                 <w:webHidden/>
               </w:rPr>
-              <w:instrText xml:space="preserve"> PAGEREF _Toc304151780 \h </w:instrText>
+              <w:instrText xml:space="preserve"> PAGEREF _Toc304393623 \h </w:instrText>
             </w:r>
             <w:r>
               <w:rPr>
@@ -1984,7 +1982,7 @@
               <w:szCs w:val="22"/>
             </w:rPr>
           </w:pPr>
-          <w:hyperlink w:anchor="_Toc304151781" w:history="1">
+          <w:hyperlink w:anchor="_Toc304393624" w:history="1">
             <w:r>
               <w:rPr>
                 <w:rStyle w:val="Hyperlink"/>
@@ -2027,7 +2025,7 @@
                 <w:noProof/>
                 <w:webHidden/>
               </w:rPr>
-              <w:instrText xml:space="preserve"> PAGEREF _Toc304151781 \h </w:instrText>
+              <w:instrText xml:space="preserve"> PAGEREF _Toc304393624 \h </w:instrText>
             </w:r>
             <w:r>
               <w:rPr>
@@ -2072,7 +2070,7 @@
               <w:szCs w:val="22"/>
             </w:rPr>
           </w:pPr>
-          <w:hyperlink w:anchor="_Toc304151782" w:history="1">
+          <w:hyperlink w:anchor="_Toc304393625" w:history="1">
             <w:r>
               <w:rPr>
                 <w:rStyle w:val="Hyperlink"/>
@@ -2115,7 +2113,7 @@
                 <w:noProof/>
                 <w:webHidden/>
               </w:rPr>
-              <w:instrText xml:space="preserve"> PAGEREF _Toc304151782 \h </w:instrText>
+              <w:instrText xml:space="preserve"> PAGEREF _Toc304393625 \h </w:instrText>
             </w:r>
             <w:r>
               <w:rPr>
@@ -2160,7 +2158,7 @@
               <w:szCs w:val="22"/>
             </w:rPr>
           </w:pPr>
-          <w:hyperlink w:anchor="_Toc304151783" w:history="1">
+          <w:hyperlink w:anchor="_Toc304393626" w:history="1">
             <w:r>
               <w:rPr>
                 <w:rStyle w:val="Hyperlink"/>
@@ -2203,7 +2201,7 @@
                 <w:noProof/>
                 <w:webHidden/>
               </w:rPr>
-              <w:instrText xml:space="preserve"> PAGEREF _Toc304151783 \h </w:instrText>
+              <w:instrText xml:space="preserve"> PAGEREF _Toc304393626 \h </w:instrText>
             </w:r>
             <w:r>
               <w:rPr>
@@ -2223,7 +2221,271 @@
                 <w:noProof/>
                 <w:webHidden/>
               </w:rPr>
-              <w:t>4</w:t>
+              <w:t>5</w:t>
+            </w:r>
+            <w:r>
+              <w:rPr>
+                <w:noProof/>
+                <w:webHidden/>
+              </w:rPr>
+              <w:fldChar w:fldCharType="end"/>
+            </w:r>
+          </w:hyperlink>
+        </w:p>
+        <w:p>
+          <w:pPr>
+            <w:pStyle w:val="TOC2"/>
+            <w:tabs>
+              <w:tab w:val="left" w:pos="880"/>
+              <w:tab w:val="right" w:leader="dot" w:pos="9350"/>
+            </w:tabs>
+            <w:rPr>
+              <w:rFonts w:asciiTheme="minorHAnsi" w:eastAsiaTheme="minorEastAsia" w:hAnsiTheme="minorHAnsi" w:cstheme="minorBidi"/>
+              <w:noProof/>
+              <w:sz w:val="22"/>
+              <w:szCs w:val="22"/>
+            </w:rPr>
+          </w:pPr>
+          <w:hyperlink w:anchor="_Toc304393627" w:history="1">
+            <w:r>
+              <w:rPr>
+                <w:rStyle w:val="Hyperlink"/>
+                <w:noProof/>
+              </w:rPr>
+              <w:t>9.1</w:t>
+            </w:r>
+            <w:r>
+              <w:rPr>
+                <w:rFonts w:asciiTheme="minorHAnsi" w:eastAsiaTheme="minorEastAsia" w:hAnsiTheme="minorHAnsi" w:cstheme="minorBidi"/>
+                <w:noProof/>
+                <w:sz w:val="22"/>
+                <w:szCs w:val="22"/>
+              </w:rPr>
+              <w:tab/>
+            </w:r>
+            <w:r>
+              <w:rPr>
+                <w:rStyle w:val="Hyperlink"/>
+                <w:noProof/>
+              </w:rPr>
+              <w:t>Tools</w:t>
+            </w:r>
+            <w:r>
+              <w:rPr>
+                <w:noProof/>
+                <w:webHidden/>
+              </w:rPr>
+              <w:tab/>
+            </w:r>
+            <w:r>
+              <w:rPr>
+                <w:noProof/>
+                <w:webHidden/>
+              </w:rPr>
+              <w:fldChar w:fldCharType="begin"/>
+            </w:r>
+            <w:r>
+              <w:rPr>
+                <w:noProof/>
+                <w:webHidden/>
+              </w:rPr>
+              <w:instrText xml:space="preserve"> PAGEREF _Toc304393627 \h </w:instrText>
+            </w:r>
+            <w:r>
+              <w:rPr>
+                <w:noProof/>
+                <w:webHidden/>
+              </w:rPr>
+            </w:r>
+            <w:r>
+              <w:rPr>
+                <w:noProof/>
+                <w:webHidden/>
+              </w:rPr>
+              <w:fldChar w:fldCharType="separate"/>
+            </w:r>
+            <w:r>
+              <w:rPr>
+                <w:noProof/>
+                <w:webHidden/>
+              </w:rPr>
+              <w:t>5</w:t>
+            </w:r>
+            <w:r>
+              <w:rPr>
+                <w:noProof/>
+                <w:webHidden/>
+              </w:rPr>
+              <w:fldChar w:fldCharType="end"/>
+            </w:r>
+          </w:hyperlink>
+        </w:p>
+        <w:p>
+          <w:pPr>
+            <w:pStyle w:val="TOC2"/>
+            <w:tabs>
+              <w:tab w:val="left" w:pos="880"/>
+              <w:tab w:val="right" w:leader="dot" w:pos="9350"/>
+            </w:tabs>
+            <w:rPr>
+              <w:rFonts w:asciiTheme="minorHAnsi" w:eastAsiaTheme="minorEastAsia" w:hAnsiTheme="minorHAnsi" w:cstheme="minorBidi"/>
+              <w:noProof/>
+              <w:sz w:val="22"/>
+              <w:szCs w:val="22"/>
+            </w:rPr>
+          </w:pPr>
+          <w:hyperlink w:anchor="_Toc304393628" w:history="1">
+            <w:r>
+              <w:rPr>
+                <w:rStyle w:val="Hyperlink"/>
+                <w:noProof/>
+              </w:rPr>
+              <w:t>9.2</w:t>
+            </w:r>
+            <w:r>
+              <w:rPr>
+                <w:rFonts w:asciiTheme="minorHAnsi" w:eastAsiaTheme="minorEastAsia" w:hAnsiTheme="minorHAnsi" w:cstheme="minorBidi"/>
+                <w:noProof/>
+                <w:sz w:val="22"/>
+                <w:szCs w:val="22"/>
+              </w:rPr>
+              <w:tab/>
+            </w:r>
+            <w:r>
+              <w:rPr>
+                <w:rStyle w:val="Hyperlink"/>
+                <w:noProof/>
+              </w:rPr>
+              <w:t>Techniques</w:t>
+            </w:r>
+            <w:r>
+              <w:rPr>
+                <w:noProof/>
+                <w:webHidden/>
+              </w:rPr>
+              <w:tab/>
+            </w:r>
+            <w:r>
+              <w:rPr>
+                <w:noProof/>
+                <w:webHidden/>
+              </w:rPr>
+              <w:fldChar w:fldCharType="begin"/>
+            </w:r>
+            <w:r>
+              <w:rPr>
+                <w:noProof/>
+                <w:webHidden/>
+              </w:rPr>
+              <w:instrText xml:space="preserve"> PAGEREF _Toc304393628 \h </w:instrText>
+            </w:r>
+            <w:r>
+              <w:rPr>
+                <w:noProof/>
+                <w:webHidden/>
+              </w:rPr>
+            </w:r>
+            <w:r>
+              <w:rPr>
+                <w:noProof/>
+                <w:webHidden/>
+              </w:rPr>
+              <w:fldChar w:fldCharType="separate"/>
+            </w:r>
+            <w:r>
+              <w:rPr>
+                <w:noProof/>
+                <w:webHidden/>
+              </w:rPr>
+              <w:t>5</w:t>
+            </w:r>
+            <w:r>
+              <w:rPr>
+                <w:noProof/>
+                <w:webHidden/>
+              </w:rPr>
+              <w:fldChar w:fldCharType="end"/>
+            </w:r>
+          </w:hyperlink>
+        </w:p>
+        <w:p>
+          <w:pPr>
+            <w:pStyle w:val="TOC2"/>
+            <w:tabs>
+              <w:tab w:val="left" w:pos="880"/>
+              <w:tab w:val="right" w:leader="dot" w:pos="9350"/>
+            </w:tabs>
+            <w:rPr>
+              <w:rFonts w:asciiTheme="minorHAnsi" w:eastAsiaTheme="minorEastAsia" w:hAnsiTheme="minorHAnsi" w:cstheme="minorBidi"/>
+              <w:noProof/>
+              <w:sz w:val="22"/>
+              <w:szCs w:val="22"/>
+            </w:rPr>
+          </w:pPr>
+          <w:hyperlink w:anchor="_Toc304393629" w:history="1">
+            <w:r>
+              <w:rPr>
+                <w:rStyle w:val="Hyperlink"/>
+                <w:noProof/>
+              </w:rPr>
+              <w:t>9.3</w:t>
+            </w:r>
+            <w:r>
+              <w:rPr>
+                <w:rFonts w:asciiTheme="minorHAnsi" w:eastAsiaTheme="minorEastAsia" w:hAnsiTheme="minorHAnsi" w:cstheme="minorBidi"/>
+                <w:noProof/>
+                <w:sz w:val="22"/>
+                <w:szCs w:val="22"/>
+              </w:rPr>
+              <w:tab/>
+            </w:r>
+            <w:r>
+              <w:rPr>
+                <w:rStyle w:val="Hyperlink"/>
+                <w:noProof/>
+              </w:rPr>
+              <w:t>Methodologies</w:t>
+            </w:r>
+            <w:r>
+              <w:rPr>
+                <w:noProof/>
+                <w:webHidden/>
+              </w:rPr>
+              <w:tab/>
+            </w:r>
+            <w:r>
+              <w:rPr>
+                <w:noProof/>
+                <w:webHidden/>
+              </w:rPr>
+              <w:fldChar w:fldCharType="begin"/>
+            </w:r>
+            <w:r>
+              <w:rPr>
+                <w:noProof/>
+                <w:webHidden/>
+              </w:rPr>
+              <w:instrText xml:space="preserve"> PAGEREF _Toc304393629 \h </w:instrText>
+            </w:r>
+            <w:r>
+              <w:rPr>
+                <w:noProof/>
+                <w:webHidden/>
+              </w:rPr>
+            </w:r>
+            <w:r>
+              <w:rPr>
+                <w:noProof/>
+                <w:webHidden/>
+              </w:rPr>
+              <w:fldChar w:fldCharType="separate"/>
+            </w:r>
+            <w:r>
+              <w:rPr>
+                <w:noProof/>
+                <w:webHidden/>
+              </w:rPr>
+              <w:t>5</w:t>
             </w:r>
             <w:r>
               <w:rPr>
@@ -2248,7 +2510,7 @@
               <w:szCs w:val="22"/>
             </w:rPr>
           </w:pPr>
-          <w:hyperlink w:anchor="_Toc304151784" w:history="1">
+          <w:hyperlink w:anchor="_Toc304393630" w:history="1">
             <w:r>
               <w:rPr>
                 <w:rStyle w:val="Hyperlink"/>
@@ -2291,7 +2553,7 @@
                 <w:noProof/>
                 <w:webHidden/>
               </w:rPr>
-              <w:instrText xml:space="preserve"> PAGEREF _Toc304151784 \h </w:instrText>
+              <w:instrText xml:space="preserve"> PAGEREF _Toc304393630 \h </w:instrText>
             </w:r>
             <w:r>
               <w:rPr>
@@ -2311,7 +2573,7 @@
                 <w:noProof/>
                 <w:webHidden/>
               </w:rPr>
-              <w:t>4</w:t>
+              <w:t>5</w:t>
             </w:r>
             <w:r>
               <w:rPr>
@@ -2336,7 +2598,7 @@
               <w:szCs w:val="22"/>
             </w:rPr>
           </w:pPr>
-          <w:hyperlink w:anchor="_Toc304151785" w:history="1">
+          <w:hyperlink w:anchor="_Toc304393631" w:history="1">
             <w:r>
               <w:rPr>
                 <w:rStyle w:val="Hyperlink"/>
@@ -2379,7 +2641,7 @@
                 <w:noProof/>
                 <w:webHidden/>
               </w:rPr>
-              <w:instrText xml:space="preserve"> PAGEREF _Toc304151785 \h </w:instrText>
+              <w:instrText xml:space="preserve"> PAGEREF _Toc304393631 \h </w:instrText>
             </w:r>
             <w:r>
               <w:rPr>
@@ -2399,7 +2661,7 @@
                 <w:noProof/>
                 <w:webHidden/>
               </w:rPr>
-              <w:t>4</w:t>
+              <w:t>5</w:t>
             </w:r>
             <w:r>
               <w:rPr>
@@ -2424,7 +2686,7 @@
               <w:szCs w:val="22"/>
             </w:rPr>
           </w:pPr>
-          <w:hyperlink w:anchor="_Toc304151786" w:history="1">
+          <w:hyperlink w:anchor="_Toc304393632" w:history="1">
             <w:r>
               <w:rPr>
                 <w:rStyle w:val="Hyperlink"/>
@@ -2467,7 +2729,7 @@
                 <w:noProof/>
                 <w:webHidden/>
               </w:rPr>
-              <w:instrText xml:space="preserve"> PAGEREF _Toc304151786 \h </w:instrText>
+              <w:instrText xml:space="preserve"> PAGEREF _Toc304393632 \h </w:instrText>
             </w:r>
             <w:r>
               <w:rPr>
@@ -2517,12 +2779,12 @@
       <w:r>
         <w:br w:type="page"/>
       </w:r>
-      <w:bookmarkStart w:id="1" w:name="_Toc304151762"/>
+      <w:bookmarkStart w:id="0" w:name="_Toc304393605"/>
       <w:r>
         <w:lastRenderedPageBreak/>
         <w:t>Purpose</w:t>
       </w:r>
-      <w:bookmarkEnd w:id="1"/>
+      <w:bookmarkEnd w:id="0"/>
     </w:p>
     <w:p>
       <w:pPr>
@@ -2544,11 +2806,11 @@
       <w:pPr>
         <w:pStyle w:val="Heading1"/>
       </w:pPr>
-      <w:bookmarkStart w:id="2" w:name="_Toc304151763"/>
+      <w:bookmarkStart w:id="1" w:name="_Toc304393606"/>
       <w:r>
         <w:t>References</w:t>
       </w:r>
-      <w:bookmarkEnd w:id="2"/>
+      <w:bookmarkEnd w:id="1"/>
     </w:p>
     <w:p>
       <w:pPr>
@@ -2649,31 +2911,31 @@
       <w:pPr>
         <w:pStyle w:val="Heading1"/>
       </w:pPr>
-      <w:bookmarkStart w:id="3" w:name="_Toc304151764"/>
+      <w:bookmarkStart w:id="2" w:name="_Toc304393607"/>
       <w:r>
         <w:t>Management</w:t>
+      </w:r>
+      <w:bookmarkEnd w:id="2"/>
+    </w:p>
+    <w:p>
+      <w:pPr>
+        <w:pStyle w:val="Heading2"/>
+      </w:pPr>
+      <w:bookmarkStart w:id="3" w:name="_Toc304393608"/>
+      <w:r>
+        <w:t>Management Organization</w:t>
       </w:r>
       <w:bookmarkEnd w:id="3"/>
     </w:p>
     <w:p>
       <w:pPr>
-        <w:pStyle w:val="Heading2"/>
-      </w:pPr>
-      <w:bookmarkStart w:id="4" w:name="_Toc304151765"/>
-      <w:r>
-        <w:t>Management Organization</w:t>
+        <w:pStyle w:val="Heading3"/>
+      </w:pPr>
+      <w:bookmarkStart w:id="4" w:name="_Toc304393609"/>
+      <w:r>
+        <w:t>Supervisory Committee</w:t>
       </w:r>
       <w:bookmarkEnd w:id="4"/>
-    </w:p>
-    <w:p>
-      <w:pPr>
-        <w:pStyle w:val="Heading3"/>
-      </w:pPr>
-      <w:bookmarkStart w:id="5" w:name="_Toc304151766"/>
-      <w:r>
-        <w:t>Supervisory Committee</w:t>
-      </w:r>
-      <w:bookmarkEnd w:id="5"/>
     </w:p>
     <w:p>
       <w:pPr>
@@ -2731,11 +2993,11 @@
       <w:pPr>
         <w:pStyle w:val="Heading3"/>
       </w:pPr>
-      <w:bookmarkStart w:id="6" w:name="_Toc304151767"/>
+      <w:bookmarkStart w:id="5" w:name="_Toc304393610"/>
       <w:r>
         <w:t>Major Professor</w:t>
       </w:r>
-      <w:bookmarkEnd w:id="6"/>
+      <w:bookmarkEnd w:id="5"/>
     </w:p>
     <w:p>
       <w:pPr>
@@ -2759,11 +3021,11 @@
       <w:pPr>
         <w:pStyle w:val="Heading3"/>
       </w:pPr>
-      <w:bookmarkStart w:id="7" w:name="_Toc304151768"/>
+      <w:bookmarkStart w:id="6" w:name="_Toc304393611"/>
       <w:r>
         <w:t>Developer</w:t>
       </w:r>
-      <w:bookmarkEnd w:id="7"/>
+      <w:bookmarkEnd w:id="6"/>
     </w:p>
     <w:p>
       <w:pPr>
@@ -2782,11 +3044,11 @@
       <w:pPr>
         <w:pStyle w:val="Heading3"/>
       </w:pPr>
-      <w:bookmarkStart w:id="8" w:name="_Toc304151769"/>
+      <w:bookmarkStart w:id="7" w:name="_Toc304393612"/>
       <w:r>
         <w:t>Technical Inspectors</w:t>
       </w:r>
-      <w:bookmarkEnd w:id="8"/>
+      <w:bookmarkEnd w:id="7"/>
     </w:p>
     <w:p>
       <w:pPr>
@@ -2817,40 +3079,46 @@
     <w:p>
       <w:pPr>
         <w:pStyle w:val="Heading2"/>
-      </w:pPr>
-      <w:bookmarkStart w:id="9" w:name="_Toc304151770"/>
-      <w:r>
+        <w:rPr>
+          <w:highlight w:val="yellow"/>
+        </w:rPr>
+      </w:pPr>
+      <w:bookmarkStart w:id="8" w:name="_Toc304393613"/>
+      <w:r>
+        <w:rPr>
+          <w:highlight w:val="yellow"/>
+        </w:rPr>
         <w:t>Tasks</w:t>
+      </w:r>
+      <w:bookmarkEnd w:id="8"/>
+    </w:p>
+    <w:p>
+      <w:pPr>
+        <w:spacing w:after="200"/>
+      </w:pPr>
+      <w:r>
+        <w:t>The project plan[1] details the major tasks that are to be completed.</w:t>
+      </w:r>
+    </w:p>
+    <w:p>
+      <w:pPr>
+        <w:pStyle w:val="Heading2"/>
+      </w:pPr>
+      <w:bookmarkStart w:id="9" w:name="_Toc304393614"/>
+      <w:r>
+        <w:t>Roles and Responsibilities</w:t>
       </w:r>
       <w:bookmarkEnd w:id="9"/>
     </w:p>
     <w:p>
       <w:pPr>
-        <w:spacing w:after="200"/>
-      </w:pPr>
-      <w:r>
-        <w:t>The project plan[1] details the major tasks that are to be completed.</w:t>
-      </w:r>
-    </w:p>
-    <w:p>
-      <w:pPr>
-        <w:pStyle w:val="Heading2"/>
-      </w:pPr>
-      <w:bookmarkStart w:id="10" w:name="_Toc304151771"/>
-      <w:r>
-        <w:t>Roles and Responsibilities</w:t>
+        <w:pStyle w:val="Heading3"/>
+      </w:pPr>
+      <w:bookmarkStart w:id="10" w:name="_Toc304393615"/>
+      <w:r>
+        <w:t>Supervisory Committee</w:t>
       </w:r>
       <w:bookmarkEnd w:id="10"/>
-    </w:p>
-    <w:p>
-      <w:pPr>
-        <w:pStyle w:val="Heading3"/>
-      </w:pPr>
-      <w:bookmarkStart w:id="11" w:name="_Toc304151772"/>
-      <w:r>
-        <w:t>Supervisory Committee</w:t>
-      </w:r>
-      <w:bookmarkEnd w:id="11"/>
     </w:p>
     <w:p>
       <w:proofErr w:type="spellStart"/>
@@ -2865,11 +3133,11 @@
       <w:pPr>
         <w:pStyle w:val="Heading3"/>
       </w:pPr>
-      <w:bookmarkStart w:id="12" w:name="_Toc304151773"/>
+      <w:bookmarkStart w:id="11" w:name="_Toc304393616"/>
       <w:r>
         <w:t>Major Professor</w:t>
       </w:r>
-      <w:bookmarkEnd w:id="12"/>
+      <w:bookmarkEnd w:id="11"/>
     </w:p>
     <w:p>
       <w:pPr>
@@ -2887,12 +3155,12 @@
       <w:pPr>
         <w:pStyle w:val="Heading3"/>
       </w:pPr>
-      <w:bookmarkStart w:id="13" w:name="_Toc304151774"/>
+      <w:bookmarkStart w:id="12" w:name="_Toc304393617"/>
       <w:r>
         <w:lastRenderedPageBreak/>
         <w:t>Developer</w:t>
       </w:r>
-      <w:bookmarkEnd w:id="13"/>
+      <w:bookmarkEnd w:id="12"/>
     </w:p>
     <w:p>
       <w:pPr>
@@ -2910,11 +3178,11 @@
       <w:pPr>
         <w:pStyle w:val="Heading3"/>
       </w:pPr>
-      <w:bookmarkStart w:id="14" w:name="_Toc304151775"/>
+      <w:bookmarkStart w:id="13" w:name="_Toc304393618"/>
       <w:r>
         <w:t>Technical Inspectors</w:t>
       </w:r>
-      <w:bookmarkEnd w:id="14"/>
+      <w:bookmarkEnd w:id="13"/>
     </w:p>
     <w:p>
       <w:pPr>
@@ -2931,10 +3199,42 @@
     <w:p>
       <w:pPr>
         <w:pStyle w:val="Heading1"/>
-      </w:pPr>
-      <w:bookmarkStart w:id="15" w:name="_Toc304151776"/>
-      <w:r>
+        <w:rPr>
+          <w:highlight w:val="yellow"/>
+        </w:rPr>
+      </w:pPr>
+      <w:bookmarkStart w:id="14" w:name="_Toc304393619"/>
+      <w:r>
+        <w:rPr>
+          <w:highlight w:val="yellow"/>
+        </w:rPr>
         <w:t>Documentation</w:t>
+      </w:r>
+      <w:bookmarkEnd w:id="14"/>
+    </w:p>
+    <w:p>
+      <w:pPr>
+        <w:tabs>
+          <w:tab w:val="left" w:pos="2418"/>
+        </w:tabs>
+        <w:spacing w:after="200"/>
+      </w:pPr>
+      <w:proofErr w:type="spellStart"/>
+      <w:r>
+        <w:t>Asdf</w:t>
+      </w:r>
+      <w:proofErr w:type="spellEnd"/>
+      <w:r>
+        <w:tab/>
+      </w:r>
+    </w:p>
+    <w:p>
+      <w:pPr>
+        <w:pStyle w:val="Heading2"/>
+      </w:pPr>
+      <w:bookmarkStart w:id="15" w:name="_Toc304393620"/>
+      <w:r>
+        <w:t>Purpose</w:t>
       </w:r>
       <w:bookmarkEnd w:id="15"/>
     </w:p>
@@ -2950,43 +3250,17 @@
         <w:t>Asdf</w:t>
       </w:r>
       <w:proofErr w:type="spellEnd"/>
-      <w:r>
-        <w:tab/>
-      </w:r>
     </w:p>
     <w:p>
       <w:pPr>
         <w:pStyle w:val="Heading2"/>
       </w:pPr>
-      <w:bookmarkStart w:id="16" w:name="_Toc304151777"/>
-      <w:r>
-        <w:t>Purpose</w:t>
-      </w:r>
-      <w:bookmarkEnd w:id="16"/>
-    </w:p>
-    <w:p>
-      <w:pPr>
-        <w:tabs>
-          <w:tab w:val="left" w:pos="2418"/>
-        </w:tabs>
-        <w:spacing w:after="200"/>
-      </w:pPr>
-      <w:proofErr w:type="spellStart"/>
-      <w:r>
-        <w:t>Asdf</w:t>
-      </w:r>
-      <w:proofErr w:type="spellEnd"/>
-    </w:p>
-    <w:p>
-      <w:pPr>
-        <w:pStyle w:val="Heading2"/>
-      </w:pPr>
-      <w:bookmarkStart w:id="17" w:name="_Toc304151778"/>
-      <w:commentRangeStart w:id="18"/>
+      <w:bookmarkStart w:id="16" w:name="_Toc304393621"/>
+      <w:commentRangeStart w:id="17"/>
       <w:r>
         <w:t>Minimum</w:t>
       </w:r>
-      <w:commentRangeEnd w:id="18"/>
+      <w:commentRangeEnd w:id="17"/>
       <w:r>
         <w:rPr>
           <w:rStyle w:val="CommentReference"/>
@@ -2994,12 +3268,12 @@
           <w:b w:val="0"/>
           <w:bCs w:val="0"/>
         </w:rPr>
-        <w:commentReference w:id="18"/>
+        <w:commentReference w:id="17"/>
       </w:r>
       <w:r>
         <w:t xml:space="preserve"> Documentation Requirement</w:t>
       </w:r>
-      <w:bookmarkEnd w:id="17"/>
+      <w:bookmarkEnd w:id="16"/>
     </w:p>
     <w:p>
       <w:pPr>
@@ -3038,9 +3312,38 @@
       <w:pPr>
         <w:pStyle w:val="Heading1"/>
       </w:pPr>
-      <w:bookmarkStart w:id="19" w:name="_Toc304151779"/>
-      <w:r>
+      <w:bookmarkStart w:id="18" w:name="_Toc304393622"/>
+      <w:r>
+        <w:rPr>
+          <w:highlight w:val="yellow"/>
+        </w:rPr>
         <w:t>Standards, Practices, Conventions and Metrics</w:t>
+      </w:r>
+      <w:bookmarkEnd w:id="18"/>
+    </w:p>
+    <w:p>
+      <w:pPr>
+        <w:spacing w:after="200"/>
+      </w:pPr>
+      <w:proofErr w:type="spellStart"/>
+      <w:r>
+        <w:t>Asdf</w:t>
+      </w:r>
+      <w:proofErr w:type="spellEnd"/>
+    </w:p>
+    <w:p>
+      <w:pPr>
+        <w:pStyle w:val="Heading1"/>
+        <w:rPr>
+          <w:highlight w:val="yellow"/>
+        </w:rPr>
+      </w:pPr>
+      <w:bookmarkStart w:id="19" w:name="_Toc304393623"/>
+      <w:r>
+        <w:rPr>
+          <w:highlight w:val="yellow"/>
+        </w:rPr>
+        <w:t>Reviews and audits</w:t>
       </w:r>
       <w:bookmarkEnd w:id="19"/>
     </w:p>
@@ -3057,10 +3360,16 @@
     <w:p>
       <w:pPr>
         <w:pStyle w:val="Heading1"/>
-      </w:pPr>
-      <w:bookmarkStart w:id="20" w:name="_Toc304151780"/>
-      <w:r>
-        <w:t>Reviews and audits</w:t>
+        <w:rPr>
+          <w:highlight w:val="yellow"/>
+        </w:rPr>
+      </w:pPr>
+      <w:bookmarkStart w:id="20" w:name="_Toc304393624"/>
+      <w:r>
+        <w:rPr>
+          <w:highlight w:val="yellow"/>
+        </w:rPr>
+        <w:t>Test</w:t>
       </w:r>
       <w:bookmarkEnd w:id="20"/>
     </w:p>
@@ -3078,9 +3387,27 @@
       <w:pPr>
         <w:pStyle w:val="Heading1"/>
       </w:pPr>
-      <w:bookmarkStart w:id="21" w:name="_Toc304151781"/>
-      <w:r>
-        <w:t>Test</w:t>
+      <w:bookmarkStart w:id="21" w:name="_Toc304393625"/>
+      <w:r>
+        <w:t xml:space="preserve">Problem </w:t>
+      </w:r>
+      <w:r>
+        <w:t>r</w:t>
+      </w:r>
+      <w:r>
+        <w:t xml:space="preserve">eporting and </w:t>
+      </w:r>
+      <w:r>
+        <w:t>c</w:t>
+      </w:r>
+      <w:r>
+        <w:t xml:space="preserve">orrective </w:t>
+      </w:r>
+      <w:r>
+        <w:t>a</w:t>
+      </w:r>
+      <w:r>
+        <w:t>ction</w:t>
       </w:r>
       <w:bookmarkEnd w:id="21"/>
     </w:p>
@@ -3088,103 +3415,296 @@
       <w:pPr>
         <w:spacing w:after="200"/>
       </w:pPr>
-      <w:proofErr w:type="spellStart"/>
-      <w:r>
-        <w:t>Asdf</w:t>
-      </w:r>
-      <w:proofErr w:type="spellEnd"/>
+      <w:r>
+        <w:t>When the d</w:t>
+      </w:r>
+      <w:r>
+        <w:t>eveloper</w:t>
+      </w:r>
+      <w:r>
+        <w:t xml:space="preserve"> becomes aware of a problem they will notify the major professor of the issue, the impact or severity of the issue and the mitigation or remediation plan.  The developer may discover the problem themselves or have it communicated to them by a reviewer.  The developer will maintain a risk/defect log.  The risk log will include: identification number, </w:t>
+      </w:r>
+      <w:r>
+        <w:t xml:space="preserve">type (risk or defect) </w:t>
+      </w:r>
+      <w:r>
+        <w:t xml:space="preserve">who identified the risk, short title, description of the risk, </w:t>
+      </w:r>
+      <w:r>
+        <w:t>mitigation or remediation used, responsible reviewer, date when identified, date developer completed and date when accepted/approved.</w:t>
+      </w:r>
     </w:p>
     <w:p>
       <w:pPr>
+        <w:spacing w:after="200"/>
+      </w:pPr>
+      <w:r>
+        <w:t>The m</w:t>
+      </w:r>
+      <w:r>
+        <w:t>ajor professor</w:t>
+      </w:r>
+      <w:r>
+        <w:t xml:space="preserve"> will advise the developer of any discernible issues and suggest potential approaches to mitigation or remediation.  Communication will primarily occur between presentations and via email.</w:t>
+      </w:r>
+    </w:p>
+    <w:p>
+      <w:pPr>
+        <w:spacing w:after="200"/>
+      </w:pPr>
+      <w:r>
+        <w:t>The s</w:t>
+      </w:r>
+      <w:r>
+        <w:t>upervisory committee</w:t>
+      </w:r>
+      <w:r>
+        <w:t xml:space="preserve"> will identify issues for the developer to address as well.  They will primarily communicate during the presentations and with follow-up email.  The supervisory committee will review and approve mitigation and remediation actions as subsequent presentations.</w:t>
+      </w:r>
+    </w:p>
+    <w:p>
+      <w:pPr>
+        <w:spacing w:after="200"/>
+      </w:pPr>
+      <w:r>
+        <w:lastRenderedPageBreak/>
+        <w:t>Technical inspectors</w:t>
+      </w:r>
+      <w:r>
+        <w:t xml:space="preserve"> will review the system and provide detailed feedback of potential problem areas.  Reviewers will provide feedback via email or written response.  </w:t>
+      </w:r>
+    </w:p>
+    <w:p>
+      <w:pPr>
         <w:pStyle w:val="Heading1"/>
       </w:pPr>
-      <w:bookmarkStart w:id="22" w:name="_Toc304151782"/>
-      <w:r>
-        <w:t xml:space="preserve">Problem </w:t>
-      </w:r>
-      <w:r>
-        <w:t>r</w:t>
-      </w:r>
-      <w:r>
-        <w:t xml:space="preserve">eporting and </w:t>
-      </w:r>
-      <w:r>
-        <w:t>c</w:t>
-      </w:r>
-      <w:r>
-        <w:t xml:space="preserve">orrective </w:t>
-      </w:r>
-      <w:r>
-        <w:t>a</w:t>
-      </w:r>
-      <w:r>
-        <w:t>ction</w:t>
+      <w:bookmarkStart w:id="22" w:name="_Toc304393626"/>
+      <w:r>
+        <w:t xml:space="preserve">Tools, </w:t>
+      </w:r>
+      <w:r>
+        <w:t>t</w:t>
+      </w:r>
+      <w:r>
+        <w:t xml:space="preserve">echniques, and </w:t>
+      </w:r>
+      <w:r>
+        <w:t>m</w:t>
+      </w:r>
+      <w:r>
+        <w:t>ethodologies</w:t>
       </w:r>
       <w:bookmarkEnd w:id="22"/>
     </w:p>
     <w:p>
       <w:pPr>
-        <w:spacing w:after="200"/>
-      </w:pPr>
-      <w:r>
-        <w:t>Developer</w:t>
-      </w:r>
-    </w:p>
-    <w:p>
-      <w:pPr>
-        <w:spacing w:after="200"/>
-      </w:pPr>
-      <w:r>
-        <w:t xml:space="preserve">Major </w:t>
-      </w:r>
-      <w:proofErr w:type="gramStart"/>
-      <w:r>
-        <w:t>professor</w:t>
-      </w:r>
-      <w:proofErr w:type="gramEnd"/>
-    </w:p>
-    <w:p>
-      <w:pPr>
-        <w:spacing w:after="200"/>
-      </w:pPr>
-      <w:r>
-        <w:t>Supervisory committee</w:t>
-      </w:r>
-    </w:p>
-    <w:p>
-      <w:pPr>
-        <w:spacing w:after="200"/>
-      </w:pPr>
-      <w:r>
-        <w:t>Technical inspectors</w:t>
-      </w:r>
-    </w:p>
-    <w:p>
-      <w:pPr>
-        <w:pStyle w:val="Heading1"/>
-      </w:pPr>
-      <w:bookmarkStart w:id="23" w:name="_Toc304151783"/>
-      <w:r>
-        <w:t xml:space="preserve">Tools, </w:t>
-      </w:r>
-      <w:r>
-        <w:t>t</w:t>
-      </w:r>
-      <w:r>
-        <w:t xml:space="preserve">echniques, and </w:t>
-      </w:r>
-      <w:r>
-        <w:t>m</w:t>
-      </w:r>
-      <w:r>
-        <w:t>ethodologies</w:t>
+        <w:pStyle w:val="Heading2"/>
+      </w:pPr>
+      <w:bookmarkStart w:id="23" w:name="_Toc304393627"/>
+      <w:r>
+        <w:t>Tools</w:t>
       </w:r>
       <w:bookmarkEnd w:id="23"/>
     </w:p>
     <w:p>
       <w:pPr>
+        <w:pStyle w:val="ListParagraph"/>
+        <w:numPr>
+          <w:ilvl w:val="0"/>
+          <w:numId w:val="49"/>
+        </w:numPr>
         <w:spacing w:after="200"/>
       </w:pPr>
+      <w:r>
+        <w:t>Python 2.7</w:t>
+      </w:r>
+      <w:r>
+        <w:t xml:space="preserve"> </w:t>
+      </w:r>
+      <w:r>
+        <w:t>will be used for implementing the agents and tests.</w:t>
+      </w:r>
+    </w:p>
+    <w:p>
+      <w:pPr>
+        <w:pStyle w:val="ListParagraph"/>
+        <w:numPr>
+          <w:ilvl w:val="0"/>
+          <w:numId w:val="49"/>
+        </w:numPr>
+        <w:spacing w:after="200"/>
+      </w:pPr>
+      <w:proofErr w:type="spellStart"/>
+      <w:r>
+        <w:t>RabbitMQ</w:t>
+      </w:r>
+      <w:proofErr w:type="spellEnd"/>
+      <w:r>
+        <w:t xml:space="preserve"> is a message queue </w:t>
+      </w:r>
+      <w:proofErr w:type="gramStart"/>
+      <w:r>
+        <w:t>platform  which</w:t>
+      </w:r>
+      <w:proofErr w:type="gramEnd"/>
+      <w:r>
+        <w:t xml:space="preserve"> is how the agents communicate.</w:t>
+      </w:r>
+    </w:p>
+    <w:p>
+      <w:pPr>
+        <w:pStyle w:val="ListParagraph"/>
+        <w:numPr>
+          <w:ilvl w:val="0"/>
+          <w:numId w:val="49"/>
+        </w:numPr>
+        <w:spacing w:after="200"/>
+      </w:pPr>
+      <w:proofErr w:type="spellStart"/>
+      <w:r>
+        <w:t>MongoDB</w:t>
+      </w:r>
+      <w:proofErr w:type="spellEnd"/>
+      <w:r>
+        <w:t xml:space="preserve"> is a document store database which is where agents store settings and knowledge base information.</w:t>
+      </w:r>
+    </w:p>
+    <w:p>
+      <w:pPr>
+        <w:pStyle w:val="ListParagraph"/>
+        <w:numPr>
+          <w:ilvl w:val="0"/>
+          <w:numId w:val="49"/>
+        </w:numPr>
+        <w:spacing w:after="200"/>
+      </w:pPr>
+      <w:proofErr w:type="spellStart"/>
+      <w:r>
+        <w:t>PyMongo</w:t>
+      </w:r>
+      <w:proofErr w:type="spellEnd"/>
+      <w:r>
+        <w:t xml:space="preserve"> is a Python interface library for </w:t>
+      </w:r>
+      <w:proofErr w:type="spellStart"/>
+      <w:r>
+        <w:t>MongoDB</w:t>
+      </w:r>
+      <w:proofErr w:type="spellEnd"/>
+      <w:r>
+        <w:t>.</w:t>
+      </w:r>
+    </w:p>
+    <w:p>
+      <w:pPr>
+        <w:pStyle w:val="ListParagraph"/>
+        <w:numPr>
+          <w:ilvl w:val="0"/>
+          <w:numId w:val="49"/>
+        </w:numPr>
+        <w:spacing w:after="200"/>
+      </w:pPr>
+      <w:proofErr w:type="spellStart"/>
+      <w:proofErr w:type="gramStart"/>
+      <w:r>
+        <w:t>pika</w:t>
+      </w:r>
+      <w:proofErr w:type="spellEnd"/>
+      <w:proofErr w:type="gramEnd"/>
+      <w:r>
+        <w:t xml:space="preserve"> is a Python interface library for </w:t>
+      </w:r>
+      <w:proofErr w:type="spellStart"/>
+      <w:r>
+        <w:t>RabbitMQ</w:t>
+      </w:r>
+      <w:proofErr w:type="spellEnd"/>
+      <w:r>
+        <w:t>.</w:t>
+      </w:r>
+    </w:p>
+    <w:p>
+      <w:pPr>
+        <w:pStyle w:val="ListParagraph"/>
+        <w:numPr>
+          <w:ilvl w:val="0"/>
+          <w:numId w:val="49"/>
+        </w:numPr>
+        <w:spacing w:after="200"/>
+      </w:pPr>
+      <w:proofErr w:type="spellStart"/>
+      <w:r>
+        <w:t>Unittest</w:t>
+      </w:r>
+      <w:proofErr w:type="spellEnd"/>
+      <w:r>
+        <w:t xml:space="preserve"> is a Python module for doing unit testing.</w:t>
+      </w:r>
+    </w:p>
+    <w:p>
+      <w:pPr>
+        <w:pStyle w:val="ListParagraph"/>
+        <w:numPr>
+          <w:ilvl w:val="0"/>
+          <w:numId w:val="49"/>
+        </w:numPr>
+        <w:spacing w:after="200"/>
+      </w:pPr>
+      <w:proofErr w:type="spellStart"/>
+      <w:r>
+        <w:t>PyChecker</w:t>
+      </w:r>
+      <w:proofErr w:type="spellEnd"/>
+      <w:r>
+        <w:t xml:space="preserve"> is a Python module for checking code for typical errors.</w:t>
+      </w:r>
+    </w:p>
+    <w:p>
+      <w:pPr>
+        <w:pStyle w:val="ListParagraph"/>
+        <w:numPr>
+          <w:ilvl w:val="0"/>
+          <w:numId w:val="49"/>
+        </w:numPr>
+        <w:spacing w:after="200"/>
+      </w:pPr>
+      <w:r>
+        <w:t>Coverage is a Python module for evaluating test coverage.</w:t>
+      </w:r>
+    </w:p>
+    <w:p>
+      <w:pPr>
+        <w:pStyle w:val="ListParagraph"/>
+        <w:numPr>
+          <w:ilvl w:val="0"/>
+          <w:numId w:val="49"/>
+        </w:numPr>
+        <w:spacing w:after="200"/>
+      </w:pPr>
+      <w:r>
+        <w:t>Simulation for Urban Mobility</w:t>
+      </w:r>
+      <w:r>
+        <w:t xml:space="preserve"> is an environment for running traffic simulations.</w:t>
+      </w:r>
+    </w:p>
+    <w:p>
+      <w:pPr>
+        <w:pStyle w:val="Heading2"/>
+        <w:rPr>
+          <w:highlight w:val="yellow"/>
+        </w:rPr>
+      </w:pPr>
+      <w:bookmarkStart w:id="24" w:name="_Toc304393628"/>
+      <w:r>
+        <w:rPr>
+          <w:highlight w:val="yellow"/>
+        </w:rPr>
+        <w:t>Techniques</w:t>
+      </w:r>
+      <w:bookmarkEnd w:id="24"/>
+    </w:p>
+    <w:p>
       <w:proofErr w:type="spellStart"/>
       <w:proofErr w:type="gramStart"/>
       <w:r>
@@ -3195,34 +3715,27 @@
     </w:p>
     <w:p>
       <w:pPr>
-        <w:pStyle w:val="Heading1"/>
-      </w:pPr>
-      <w:bookmarkStart w:id="24" w:name="_Toc304151784"/>
-      <w:r>
-        <w:t>Code control, m</w:t>
-      </w:r>
-      <w:r>
-        <w:t xml:space="preserve">edia </w:t>
-      </w:r>
-      <w:r>
-        <w:t>c</w:t>
-      </w:r>
-      <w:r>
-        <w:t>ontrol</w:t>
-      </w:r>
-      <w:r>
-        <w:t xml:space="preserve"> and supplier control</w:t>
-      </w:r>
-      <w:bookmarkEnd w:id="24"/>
+        <w:pStyle w:val="Heading2"/>
+        <w:rPr>
+          <w:highlight w:val="yellow"/>
+        </w:rPr>
+      </w:pPr>
+      <w:bookmarkStart w:id="25" w:name="_Toc304393629"/>
+      <w:r>
+        <w:rPr>
+          <w:highlight w:val="yellow"/>
+        </w:rPr>
+        <w:t>Methodologies</w:t>
+      </w:r>
+      <w:bookmarkEnd w:id="25"/>
     </w:p>
     <w:p>
-      <w:pPr>
-        <w:spacing w:after="200"/>
-      </w:pPr>
+      <w:bookmarkStart w:id="26" w:name="_GoBack"/>
+      <w:bookmarkEnd w:id="26"/>
       <w:proofErr w:type="spellStart"/>
       <w:proofErr w:type="gramStart"/>
       <w:r>
-        <w:t>asdf</w:t>
+        <w:t>adf</w:t>
       </w:r>
       <w:proofErr w:type="spellEnd"/>
       <w:proofErr w:type="gramEnd"/>
@@ -3231,77 +3744,164 @@
       <w:pPr>
         <w:pStyle w:val="Heading1"/>
       </w:pPr>
-      <w:bookmarkStart w:id="25" w:name="_Toc304151785"/>
-      <w:r>
-        <w:t xml:space="preserve">Record </w:t>
+      <w:bookmarkStart w:id="27" w:name="_Toc304393630"/>
+      <w:r>
+        <w:t>Code control, m</w:t>
+      </w:r>
+      <w:r>
+        <w:t xml:space="preserve">edia </w:t>
       </w:r>
       <w:r>
         <w:t>c</w:t>
       </w:r>
       <w:r>
-        <w:t xml:space="preserve">ollection, </w:t>
-      </w:r>
-      <w:r>
-        <w:t>m</w:t>
-      </w:r>
-      <w:r>
-        <w:t xml:space="preserve">aintenance and </w:t>
-      </w:r>
-      <w:r>
-        <w:t>r</w:t>
-      </w:r>
-      <w:r>
-        <w:t>etention</w:t>
-      </w:r>
-      <w:bookmarkEnd w:id="25"/>
+        <w:t>ontrol</w:t>
+      </w:r>
+      <w:r>
+        <w:t xml:space="preserve"> and supplier control</w:t>
+      </w:r>
+      <w:bookmarkEnd w:id="27"/>
     </w:p>
     <w:p>
       <w:pPr>
         <w:spacing w:after="200"/>
       </w:pPr>
+      <w:r>
+        <w:t xml:space="preserve">The developer will also make use of a repository that is on the development machine.  The source code and other project documents will be kept in a </w:t>
+      </w:r>
       <w:proofErr w:type="spellStart"/>
       <w:r>
-        <w:t>Asdf</w:t>
+        <w:t>git</w:t>
       </w:r>
       <w:proofErr w:type="spellEnd"/>
+      <w:r>
+        <w:t xml:space="preserve"> repository at </w:t>
+      </w:r>
+      <w:r>
+        <w:t>http://people.cis.ksu.edu/~bnehl/repos/macts.git/</w:t>
+      </w:r>
+      <w:r>
+        <w:t>.  The local repository will be pushed to the web based repository at least once a week.  All milestones will be tagged in the repository.</w:t>
+      </w:r>
     </w:p>
     <w:p>
       <w:pPr>
-        <w:pStyle w:val="Heading1"/>
-      </w:pPr>
-      <w:bookmarkStart w:id="26" w:name="_Toc304151786"/>
-      <w:r>
-        <w:t xml:space="preserve">Risk </w:t>
-      </w:r>
-      <w:r>
-        <w:t>m</w:t>
-      </w:r>
-      <w:r>
-        <w:t>anagement</w:t>
-      </w:r>
-      <w:bookmarkEnd w:id="26"/>
+        <w:spacing w:after="200"/>
+      </w:pPr>
+      <w:r>
+        <w:t>Supplier control is not applicable to this project.</w:t>
+      </w:r>
     </w:p>
     <w:p>
       <w:pPr>
-        <w:spacing w:after="200"/>
-      </w:pPr>
-      <w:r>
-        <w:lastRenderedPageBreak/>
-        <w:t>Developer</w:t>
-      </w:r>
+        <w:pStyle w:val="Heading1"/>
+      </w:pPr>
+      <w:bookmarkStart w:id="28" w:name="_Toc304393631"/>
+      <w:r>
+        <w:t xml:space="preserve">Record </w:t>
+      </w:r>
+      <w:r>
+        <w:t>c</w:t>
+      </w:r>
+      <w:r>
+        <w:t xml:space="preserve">ollection, </w:t>
+      </w:r>
+      <w:r>
+        <w:t>m</w:t>
+      </w:r>
+      <w:r>
+        <w:t xml:space="preserve">aintenance and </w:t>
+      </w:r>
+      <w:r>
+        <w:t>r</w:t>
+      </w:r>
+      <w:r>
+        <w:t>etention</w:t>
+      </w:r>
+      <w:bookmarkEnd w:id="28"/>
     </w:p>
     <w:p>
       <w:pPr>
         <w:spacing w:after="200"/>
       </w:pPr>
       <w:r>
-        <w:t xml:space="preserve">Major </w:t>
-      </w:r>
-      <w:proofErr w:type="gramStart"/>
-      <w:r>
-        <w:t>professor</w:t>
-      </w:r>
-      <w:proofErr w:type="gramEnd"/>
+        <w:t>Technical reviewer documentation will be transformed into a PDF format and included in a feedback folder.</w:t>
+      </w:r>
+    </w:p>
+    <w:p>
+      <w:pPr>
+        <w:spacing w:after="200"/>
+      </w:pPr>
+      <w:r>
+        <w:t xml:space="preserve">PDF versions of all documents will be created prior to each presentation.  The PDF versions will be inside the portfolio folder.  The developer will also create a zip file for each presentation which will include all project materials (documents, source code and diagrams).  The zip file will be made available for download on the </w:t>
+      </w:r>
+      <w:r>
+        <w:t>http://people.cis.ksu.edu/~bnehl/</w:t>
+      </w:r>
+      <w:r>
+        <w:t xml:space="preserve"> web page.</w:t>
+      </w:r>
+    </w:p>
+    <w:p>
+      <w:pPr>
+        <w:spacing w:after="200"/>
+      </w:pPr>
+      <w:r>
+        <w:t xml:space="preserve">At a minimum the </w:t>
+      </w:r>
+      <w:proofErr w:type="spellStart"/>
+      <w:r>
+        <w:t>git</w:t>
+      </w:r>
+      <w:proofErr w:type="spellEnd"/>
+      <w:r>
+        <w:t xml:space="preserve"> repository and the website will be maintained for the duration of the project.  At the completion of the project, the repository and website files will stay in place for an indefinite period of time.  At the request of the Major Professor or the supervisory committee the materials may be moved to a department website. </w:t>
+      </w:r>
+    </w:p>
+    <w:p>
+      <w:pPr>
+        <w:pStyle w:val="Heading1"/>
+      </w:pPr>
+      <w:bookmarkStart w:id="29" w:name="_Toc304393632"/>
+      <w:r>
+        <w:t xml:space="preserve">Risk </w:t>
+      </w:r>
+      <w:r>
+        <w:t>m</w:t>
+      </w:r>
+      <w:r>
+        <w:t>anagement</w:t>
+      </w:r>
+      <w:bookmarkEnd w:id="29"/>
+    </w:p>
+    <w:p>
+      <w:pPr>
+        <w:spacing w:after="200"/>
+      </w:pPr>
+      <w:r>
+        <w:lastRenderedPageBreak/>
+        <w:t>The d</w:t>
+      </w:r>
+      <w:r>
+        <w:t>eveloper</w:t>
+      </w:r>
+      <w:r>
+        <w:t xml:space="preserve"> will be responsible for identifying, and mitigating risk.  When a new risk item is identified it along with the remediation strategy will be communicated to the major professor.</w:t>
+      </w:r>
+    </w:p>
+    <w:p>
+      <w:pPr>
+        <w:spacing w:after="200"/>
+      </w:pPr>
+      <w:r>
+        <w:t>The m</w:t>
+      </w:r>
+      <w:r>
+        <w:t>ajor professor</w:t>
+      </w:r>
+      <w:r>
+        <w:t xml:space="preserve"> will review and advise the developer regarding the risks and mitigation strategies.  The major professor will also let the developer know if they identify additional potential risks.</w:t>
+      </w:r>
     </w:p>
     <w:sectPr>
       <w:headerReference w:type="default" r:id="rId12"/>
@@ -3319,7 +3919,7 @@
 
 <file path=word/comments.xml><?xml version="1.0" encoding="utf-8"?>
 <w:comments xmlns:wpc="http://schemas.microsoft.com/office/word/2010/wordprocessingCanvas" xmlns:mc="http://schemas.openxmlformats.org/markup-compatibility/2006" xmlns:o="urn:schemas-microsoft-com:office:office" xmlns:r="http://schemas.openxmlformats.org/officeDocument/2006/relationships" xmlns:m="http://schemas.openxmlformats.org/officeDocument/2006/math" xmlns:v="urn:schemas-microsoft-com:vml" xmlns:wp14="http://schemas.microsoft.com/office/word/2010/wordprocessingDrawing" xmlns:wp="http://schemas.openxmlformats.org/drawingml/2006/wordprocessingDrawing" xmlns:w10="urn:schemas-microsoft-com:office:word" xmlns:w="http://schemas.openxmlformats.org/wordprocessingml/2006/main" xmlns:w14="http://schemas.microsoft.com/office/word/2010/wordml" xmlns:wpg="http://schemas.microsoft.com/office/word/2010/wordprocessingGroup" xmlns:wpi="http://schemas.microsoft.com/office/word/2010/wordprocessingInk" xmlns:wne="http://schemas.microsoft.com/office/word/2006/wordml" xmlns:wps="http://schemas.microsoft.com/office/word/2010/wordprocessingShape" mc:Ignorable="w14 wp14">
-  <w:comment w:id="18" w:author="Bryan Nehl" w:date="2011-09-18T23:22:00Z" w:initials="bdn">
+  <w:comment w:id="17" w:author="Bryan Nehl" w:date="2011-09-18T23:22:00Z" w:initials="bdn">
     <w:p>
       <w:pPr>
         <w:pStyle w:val="CommentText"/>
@@ -3444,7 +4044,7 @@
                 <w:bCs/>
                 <w:noProof/>
               </w:rPr>
-              <w:t>5</w:t>
+              <w:t>6</w:t>
             </w:r>
             <w:r>
               <w:rPr>
@@ -3657,7 +4257,7 @@
       <w:rPr>
         <w:noProof/>
       </w:rPr>
-      <w:t>2011-09-18 23:39</w:t>
+      <w:t>2011-09-21 17:58</w:t>
     </w:r>
     <w:r>
       <w:fldChar w:fldCharType="end"/>
@@ -7782,6 +8382,119 @@
     </w:lvl>
   </w:abstractNum>
   <w:abstractNum w:abstractNumId="37">
+    <w:nsid w:val="65745463"/>
+    <w:multiLevelType w:val="hybridMultilevel"/>
+    <w:tmpl w:val="5ED0BDA2"/>
+    <w:lvl w:ilvl="0" w:tplc="04090001">
+      <w:start w:val="1"/>
+      <w:numFmt w:val="bullet"/>
+      <w:lvlText w:val=""/>
+      <w:lvlJc w:val="left"/>
+      <w:pPr>
+        <w:ind w:left="720" w:hanging="360"/>
+      </w:pPr>
+      <w:rPr>
+        <w:rFonts w:ascii="Symbol" w:hAnsi="Symbol" w:hint="default"/>
+      </w:rPr>
+    </w:lvl>
+    <w:lvl w:ilvl="1" w:tplc="04090003" w:tentative="1">
+      <w:start w:val="1"/>
+      <w:numFmt w:val="bullet"/>
+      <w:lvlText w:val="o"/>
+      <w:lvlJc w:val="left"/>
+      <w:pPr>
+        <w:ind w:left="1440" w:hanging="360"/>
+      </w:pPr>
+      <w:rPr>
+        <w:rFonts w:ascii="Courier New" w:hAnsi="Courier New" w:cs="Courier New" w:hint="default"/>
+      </w:rPr>
+    </w:lvl>
+    <w:lvl w:ilvl="2" w:tplc="04090005" w:tentative="1">
+      <w:start w:val="1"/>
+      <w:numFmt w:val="bullet"/>
+      <w:lvlText w:val=""/>
+      <w:lvlJc w:val="left"/>
+      <w:pPr>
+        <w:ind w:left="2160" w:hanging="360"/>
+      </w:pPr>
+      <w:rPr>
+        <w:rFonts w:ascii="Wingdings" w:hAnsi="Wingdings" w:hint="default"/>
+      </w:rPr>
+    </w:lvl>
+    <w:lvl w:ilvl="3" w:tplc="04090001" w:tentative="1">
+      <w:start w:val="1"/>
+      <w:numFmt w:val="bullet"/>
+      <w:lvlText w:val=""/>
+      <w:lvlJc w:val="left"/>
+      <w:pPr>
+        <w:ind w:left="2880" w:hanging="360"/>
+      </w:pPr>
+      <w:rPr>
+        <w:rFonts w:ascii="Symbol" w:hAnsi="Symbol" w:hint="default"/>
+      </w:rPr>
+    </w:lvl>
+    <w:lvl w:ilvl="4" w:tplc="04090003" w:tentative="1">
+      <w:start w:val="1"/>
+      <w:numFmt w:val="bullet"/>
+      <w:lvlText w:val="o"/>
+      <w:lvlJc w:val="left"/>
+      <w:pPr>
+        <w:ind w:left="3600" w:hanging="360"/>
+      </w:pPr>
+      <w:rPr>
+        <w:rFonts w:ascii="Courier New" w:hAnsi="Courier New" w:cs="Courier New" w:hint="default"/>
+      </w:rPr>
+    </w:lvl>
+    <w:lvl w:ilvl="5" w:tplc="04090005" w:tentative="1">
+      <w:start w:val="1"/>
+      <w:numFmt w:val="bullet"/>
+      <w:lvlText w:val=""/>
+      <w:lvlJc w:val="left"/>
+      <w:pPr>
+        <w:ind w:left="4320" w:hanging="360"/>
+      </w:pPr>
+      <w:rPr>
+        <w:rFonts w:ascii="Wingdings" w:hAnsi="Wingdings" w:hint="default"/>
+      </w:rPr>
+    </w:lvl>
+    <w:lvl w:ilvl="6" w:tplc="04090001" w:tentative="1">
+      <w:start w:val="1"/>
+      <w:numFmt w:val="bullet"/>
+      <w:lvlText w:val=""/>
+      <w:lvlJc w:val="left"/>
+      <w:pPr>
+        <w:ind w:left="5040" w:hanging="360"/>
+      </w:pPr>
+      <w:rPr>
+        <w:rFonts w:ascii="Symbol" w:hAnsi="Symbol" w:hint="default"/>
+      </w:rPr>
+    </w:lvl>
+    <w:lvl w:ilvl="7" w:tplc="04090003" w:tentative="1">
+      <w:start w:val="1"/>
+      <w:numFmt w:val="bullet"/>
+      <w:lvlText w:val="o"/>
+      <w:lvlJc w:val="left"/>
+      <w:pPr>
+        <w:ind w:left="5760" w:hanging="360"/>
+      </w:pPr>
+      <w:rPr>
+        <w:rFonts w:ascii="Courier New" w:hAnsi="Courier New" w:cs="Courier New" w:hint="default"/>
+      </w:rPr>
+    </w:lvl>
+    <w:lvl w:ilvl="8" w:tplc="04090005" w:tentative="1">
+      <w:start w:val="1"/>
+      <w:numFmt w:val="bullet"/>
+      <w:lvlText w:val=""/>
+      <w:lvlJc w:val="left"/>
+      <w:pPr>
+        <w:ind w:left="6480" w:hanging="360"/>
+      </w:pPr>
+      <w:rPr>
+        <w:rFonts w:ascii="Wingdings" w:hAnsi="Wingdings" w:hint="default"/>
+      </w:rPr>
+    </w:lvl>
+  </w:abstractNum>
+  <w:abstractNum w:abstractNumId="38">
     <w:nsid w:val="680433FE"/>
     <w:multiLevelType w:val="multilevel"/>
     <w:tmpl w:val="7812EC56"/>
@@ -7875,7 +8588,7 @@
       </w:pPr>
     </w:lvl>
   </w:abstractNum>
-  <w:abstractNum w:abstractNumId="38">
+  <w:abstractNum w:abstractNumId="39">
     <w:nsid w:val="69D90342"/>
     <w:multiLevelType w:val="multilevel"/>
     <w:tmpl w:val="56F8F0FC"/>
@@ -8024,7 +8737,7 @@
       </w:rPr>
     </w:lvl>
   </w:abstractNum>
-  <w:abstractNum w:abstractNumId="39">
+  <w:abstractNum w:abstractNumId="40">
     <w:nsid w:val="6AA802C5"/>
     <w:multiLevelType w:val="hybridMultilevel"/>
     <w:tmpl w:val="629A1788"/>
@@ -8113,7 +8826,7 @@
       </w:pPr>
     </w:lvl>
   </w:abstractNum>
-  <w:abstractNum w:abstractNumId="40">
+  <w:abstractNum w:abstractNumId="41">
     <w:nsid w:val="6CC92691"/>
     <w:multiLevelType w:val="multilevel"/>
     <w:tmpl w:val="04090025"/>
@@ -8199,7 +8912,7 @@
       </w:pPr>
     </w:lvl>
   </w:abstractNum>
-  <w:abstractNum w:abstractNumId="41">
+  <w:abstractNum w:abstractNumId="42">
     <w:nsid w:val="6E8C3DE2"/>
     <w:multiLevelType w:val="hybridMultilevel"/>
     <w:tmpl w:val="862CD05C"/>
@@ -8285,7 +8998,7 @@
       </w:pPr>
     </w:lvl>
   </w:abstractNum>
-  <w:abstractNum w:abstractNumId="42">
+  <w:abstractNum w:abstractNumId="43">
     <w:nsid w:val="6F600511"/>
     <w:multiLevelType w:val="hybridMultilevel"/>
     <w:tmpl w:val="379E2598"/>
@@ -8398,7 +9111,7 @@
       </w:pPr>
     </w:lvl>
   </w:abstractNum>
-  <w:abstractNum w:abstractNumId="43">
+  <w:abstractNum w:abstractNumId="44">
     <w:nsid w:val="71116625"/>
     <w:multiLevelType w:val="multilevel"/>
     <w:tmpl w:val="7812EC56"/>
@@ -8492,7 +9205,7 @@
       </w:pPr>
     </w:lvl>
   </w:abstractNum>
-  <w:abstractNum w:abstractNumId="44">
+  <w:abstractNum w:abstractNumId="45">
     <w:nsid w:val="73D15E7C"/>
     <w:multiLevelType w:val="hybridMultilevel"/>
     <w:tmpl w:val="1D56CC58"/>
@@ -8605,7 +9318,7 @@
       </w:rPr>
     </w:lvl>
   </w:abstractNum>
-  <w:abstractNum w:abstractNumId="45">
+  <w:abstractNum w:abstractNumId="46">
     <w:nsid w:val="7FC219E2"/>
     <w:multiLevelType w:val="multilevel"/>
     <w:tmpl w:val="20C0CE18"/>
@@ -8703,7 +9416,7 @@
     </w:lvl>
   </w:abstractNum>
   <w:num w:numId="1">
-    <w:abstractNumId w:val="43"/>
+    <w:abstractNumId w:val="44"/>
   </w:num>
   <w:num w:numId="2">
     <w:abstractNumId w:val="33"/>
@@ -8844,7 +9557,7 @@
     <w:abstractNumId w:val="19"/>
   </w:num>
   <w:num w:numId="14">
-    <w:abstractNumId w:val="42"/>
+    <w:abstractNumId w:val="43"/>
     <w:lvlOverride w:ilvl="0"/>
     <w:lvlOverride w:ilvl="1">
       <w:startOverride w:val="1"/>
@@ -8900,7 +9613,7 @@
     </w:lvlOverride>
   </w:num>
   <w:num w:numId="16">
-    <w:abstractNumId w:val="45"/>
+    <w:abstractNumId w:val="46"/>
   </w:num>
   <w:num w:numId="17">
     <w:abstractNumId w:val="35"/>
@@ -8927,7 +9640,7 @@
     <w:abstractNumId w:val="17"/>
   </w:num>
   <w:num w:numId="25">
-    <w:abstractNumId w:val="37"/>
+    <w:abstractNumId w:val="38"/>
   </w:num>
   <w:num w:numId="26">
     <w:abstractNumId w:val="23"/>
@@ -8942,7 +9655,7 @@
     <w:abstractNumId w:val="21"/>
   </w:num>
   <w:num w:numId="30">
-    <w:abstractNumId w:val="41"/>
+    <w:abstractNumId w:val="42"/>
   </w:num>
   <w:num w:numId="31">
     <w:abstractNumId w:val="24"/>
@@ -8963,7 +9676,7 @@
     <w:abstractNumId w:val="36"/>
   </w:num>
   <w:num w:numId="37">
-    <w:abstractNumId w:val="38"/>
+    <w:abstractNumId w:val="39"/>
   </w:num>
   <w:num w:numId="38">
     <w:abstractNumId w:val="22"/>
@@ -8981,7 +9694,7 @@
     <w:abstractNumId w:val="3"/>
   </w:num>
   <w:num w:numId="43">
-    <w:abstractNumId w:val="40"/>
+    <w:abstractNumId w:val="41"/>
   </w:num>
   <w:num w:numId="44">
     <w:abstractNumId w:val="11"/>
@@ -8990,13 +9703,16 @@
     <w:abstractNumId w:val="14"/>
   </w:num>
   <w:num w:numId="46">
-    <w:abstractNumId w:val="39"/>
+    <w:abstractNumId w:val="40"/>
   </w:num>
   <w:num w:numId="47">
     <w:abstractNumId w:val="0"/>
   </w:num>
   <w:num w:numId="48">
-    <w:abstractNumId w:val="44"/>
+    <w:abstractNumId w:val="45"/>
+  </w:num>
+  <w:num w:numId="49">
+    <w:abstractNumId w:val="37"/>
   </w:num>
 </w:numbering>
 </file>
@@ -11059,21 +11775,6 @@
 </file>
 
 <file path=customXml/item1.xml><?xml version="1.0" encoding="utf-8"?>
-<p:properties xmlns:p="http://schemas.microsoft.com/office/2006/metadata/properties" xmlns:xsi="http://www.w3.org/2001/XMLSchema-instance">
-  <documentManagement>
-    <ContentTypeId xmlns="http://schemas.microsoft.com/sharepoint/v3">0x0056BD8EAE6FAF36488DB4D7E32B557BC9</ContentTypeId>
-    <_SourceUrl xmlns="http://schemas.microsoft.com/sharepoint/v3" xsi:nil="true"/>
-    <AutoVersionDisabled xmlns="http://schemas.microsoft.com/sharepoint/v3">false</AutoVersionDisabled>
-    <ItemType xmlns="http://schemas.microsoft.com/sharepoint/v3">1</ItemType>
-    <Order xmlns="http://schemas.microsoft.com/sharepoint/v3" xsi:nil="true"/>
-    <_SharedFileIndex xmlns="http://schemas.microsoft.com/sharepoint/v3" xsi:nil="true"/>
-    <MetaInfo xmlns="http://schemas.microsoft.com/sharepoint/v3" xsi:nil="true"/>
-    <Description xmlns="http://schemas.microsoft.com/sharepoint/v3" xsi:nil="true"/>
-  </documentManagement>
-</p:properties>
-</file>
-
-<file path=customXml/item2.xml><?xml version="1.0" encoding="utf-8"?>
 <ct:contentTypeSchema xmlns:ct="http://schemas.microsoft.com/office/2006/metadata/contentType" xmlns:ma="http://schemas.microsoft.com/office/2006/metadata/properties/metaAttributes" ct:_="" ma:_="" ma:contentTypeName="_Docs_" ma:contentTypeID="0x0056BD8EAE6FAF36488DB4D7E32B557BC9" ma:contentTypeVersion="" ma:contentTypeDescription="" ma:contentTypeScope="" ma:versionID="b24a59f726d28f46a69a0a8240ee44ed">
   <xsd:schema xmlns:xsd="http://www.w3.org/2001/XMLSchema" xmlns:p="http://schemas.microsoft.com/office/2006/metadata/properties" xmlns:ns1="http://schemas.microsoft.com/sharepoint/v3" targetNamespace="http://schemas.microsoft.com/office/2006/metadata/properties" ma:root="true" ma:fieldsID="3e5d9eca856144ce6ca1da655f95619c" ns1:_="">
     <xsd:import namespace="http://schemas.microsoft.com/sharepoint/v3"/>
@@ -11427,20 +12128,26 @@
 </ct:contentTypeSchema>
 </file>
 
+<file path=customXml/item2.xml><?xml version="1.0" encoding="utf-8"?>
+<p:properties xmlns:p="http://schemas.microsoft.com/office/2006/metadata/properties" xmlns:xsi="http://www.w3.org/2001/XMLSchema-instance">
+  <documentManagement>
+    <ContentTypeId xmlns="http://schemas.microsoft.com/sharepoint/v3">0x0056BD8EAE6FAF36488DB4D7E32B557BC9</ContentTypeId>
+    <_SourceUrl xmlns="http://schemas.microsoft.com/sharepoint/v3" xsi:nil="true"/>
+    <AutoVersionDisabled xmlns="http://schemas.microsoft.com/sharepoint/v3">false</AutoVersionDisabled>
+    <ItemType xmlns="http://schemas.microsoft.com/sharepoint/v3">1</ItemType>
+    <Order xmlns="http://schemas.microsoft.com/sharepoint/v3" xsi:nil="true"/>
+    <_SharedFileIndex xmlns="http://schemas.microsoft.com/sharepoint/v3" xsi:nil="true"/>
+    <MetaInfo xmlns="http://schemas.microsoft.com/sharepoint/v3" xsi:nil="true"/>
+    <Description xmlns="http://schemas.microsoft.com/sharepoint/v3" xsi:nil="true"/>
+  </documentManagement>
+</p:properties>
+</file>
+
 <file path=customXml/item3.xml><?xml version="1.0" encoding="utf-8"?>
 <b:Sources xmlns:b="http://schemas.openxmlformats.org/officeDocument/2006/bibliography" xmlns="http://schemas.openxmlformats.org/officeDocument/2006/bibliography" SelectedStyle="\APA.XSL" StyleName="APA"/>
 </file>
 
 <file path=customXml/itemProps1.xml><?xml version="1.0" encoding="utf-8"?>
-<ds:datastoreItem xmlns:ds="http://schemas.openxmlformats.org/officeDocument/2006/customXml" ds:itemID="{42C760F5-DE4A-4ED6-8CB0-B54FEE6DCDF2}">
-  <ds:schemaRefs>
-    <ds:schemaRef ds:uri="http://schemas.microsoft.com/office/2006/metadata/properties"/>
-    <ds:schemaRef ds:uri="http://schemas.microsoft.com/sharepoint/v3"/>
-  </ds:schemaRefs>
-</ds:datastoreItem>
-</file>
-
-<file path=customXml/itemProps2.xml><?xml version="1.0" encoding="utf-8"?>
 <ds:datastoreItem xmlns:ds="http://schemas.openxmlformats.org/officeDocument/2006/customXml" ds:itemID="{C12AA6FC-2577-4BCB-865C-6D2F38D89CB3}">
   <ds:schemaRefs>
     <ds:schemaRef ds:uri="http://schemas.microsoft.com/office/2006/metadata/contentType"/>
@@ -11457,8 +12164,17 @@
 </ds:datastoreItem>
 </file>
 
+<file path=customXml/itemProps2.xml><?xml version="1.0" encoding="utf-8"?>
+<ds:datastoreItem xmlns:ds="http://schemas.openxmlformats.org/officeDocument/2006/customXml" ds:itemID="{42C760F5-DE4A-4ED6-8CB0-B54FEE6DCDF2}">
+  <ds:schemaRefs>
+    <ds:schemaRef ds:uri="http://schemas.microsoft.com/office/2006/metadata/properties"/>
+    <ds:schemaRef ds:uri="http://schemas.microsoft.com/sharepoint/v3"/>
+  </ds:schemaRefs>
+</ds:datastoreItem>
+</file>
+
 <file path=customXml/itemProps3.xml><?xml version="1.0" encoding="utf-8"?>
-<ds:datastoreItem xmlns:ds="http://schemas.openxmlformats.org/officeDocument/2006/customXml" ds:itemID="{6F506970-FC49-466F-9C17-5C6039B18F60}">
+<ds:datastoreItem xmlns:ds="http://schemas.openxmlformats.org/officeDocument/2006/customXml" ds:itemID="{66F7A4E7-53C4-4D56-B39A-21D08E2EF72A}">
   <ds:schemaRefs>
     <ds:schemaRef ds:uri="http://schemas.openxmlformats.org/officeDocument/2006/bibliography"/>
   </ds:schemaRefs>

</xml_diff>

<commit_message>
revised to note use of GanttProject for project management.
</commit_message>
<xml_diff>
--- a/portfolio/SQAP.docx
+++ b/portfolio/SQAP.docx
@@ -2848,8 +2848,6 @@
         </w:numPr>
         <w:spacing w:after="200"/>
       </w:pPr>
-      <w:bookmarkStart w:id="2" w:name="_GoBack"/>
-      <w:bookmarkEnd w:id="2"/>
       <w:r>
         <w:t xml:space="preserve">Python Software Foundation, “PEP 8 -- Style Guide for Python Code”, Python, 24 Sep. 2011; </w:t>
       </w:r>
@@ -3002,31 +3000,31 @@
       <w:pPr>
         <w:pStyle w:val="Heading1"/>
       </w:pPr>
-      <w:bookmarkStart w:id="3" w:name="_Toc304727888"/>
+      <w:bookmarkStart w:id="2" w:name="_Toc304727888"/>
       <w:r>
         <w:t>Management</w:t>
       </w:r>
+      <w:bookmarkEnd w:id="2"/>
+    </w:p>
+    <w:p>
+      <w:pPr>
+        <w:pStyle w:val="Heading2"/>
+      </w:pPr>
+      <w:bookmarkStart w:id="3" w:name="_Toc304727889"/>
+      <w:r>
+        <w:t>Management Organization</w:t>
+      </w:r>
       <w:bookmarkEnd w:id="3"/>
     </w:p>
     <w:p>
       <w:pPr>
-        <w:pStyle w:val="Heading2"/>
-      </w:pPr>
-      <w:bookmarkStart w:id="4" w:name="_Toc304727889"/>
-      <w:r>
-        <w:t>Management Organization</w:t>
+        <w:pStyle w:val="Heading3"/>
+      </w:pPr>
+      <w:bookmarkStart w:id="4" w:name="_Toc304727890"/>
+      <w:r>
+        <w:t>Supervisory Committee</w:t>
       </w:r>
       <w:bookmarkEnd w:id="4"/>
-    </w:p>
-    <w:p>
-      <w:pPr>
-        <w:pStyle w:val="Heading3"/>
-      </w:pPr>
-      <w:bookmarkStart w:id="5" w:name="_Toc304727890"/>
-      <w:r>
-        <w:t>Supervisory Committee</w:t>
-      </w:r>
-      <w:bookmarkEnd w:id="5"/>
     </w:p>
     <w:p>
       <w:pPr>
@@ -3084,11 +3082,11 @@
       <w:pPr>
         <w:pStyle w:val="Heading3"/>
       </w:pPr>
-      <w:bookmarkStart w:id="6" w:name="_Toc304727891"/>
+      <w:bookmarkStart w:id="5" w:name="_Toc304727891"/>
       <w:r>
         <w:t>Major Professor</w:t>
       </w:r>
-      <w:bookmarkEnd w:id="6"/>
+      <w:bookmarkEnd w:id="5"/>
     </w:p>
     <w:p>
       <w:pPr>
@@ -3112,11 +3110,11 @@
       <w:pPr>
         <w:pStyle w:val="Heading3"/>
       </w:pPr>
-      <w:bookmarkStart w:id="7" w:name="_Toc304727892"/>
+      <w:bookmarkStart w:id="6" w:name="_Toc304727892"/>
       <w:r>
         <w:t>Developer</w:t>
       </w:r>
-      <w:bookmarkEnd w:id="7"/>
+      <w:bookmarkEnd w:id="6"/>
     </w:p>
     <w:p>
       <w:pPr>
@@ -3135,11 +3133,11 @@
       <w:pPr>
         <w:pStyle w:val="Heading3"/>
       </w:pPr>
-      <w:bookmarkStart w:id="8" w:name="_Toc304727893"/>
+      <w:bookmarkStart w:id="7" w:name="_Toc304727893"/>
       <w:r>
         <w:t>Technical Inspectors</w:t>
       </w:r>
-      <w:bookmarkEnd w:id="8"/>
+      <w:bookmarkEnd w:id="7"/>
     </w:p>
     <w:p>
       <w:pPr>
@@ -3183,11 +3181,11 @@
       <w:pPr>
         <w:pStyle w:val="Heading2"/>
       </w:pPr>
-      <w:bookmarkStart w:id="9" w:name="_Toc304727894"/>
+      <w:bookmarkStart w:id="8" w:name="_Toc304727894"/>
       <w:r>
         <w:t>Tasks</w:t>
       </w:r>
-      <w:bookmarkEnd w:id="9"/>
+      <w:bookmarkEnd w:id="8"/>
     </w:p>
     <w:p>
       <w:pPr>
@@ -3207,53 +3205,71 @@
       <w:pPr>
         <w:pStyle w:val="Heading2"/>
       </w:pPr>
-      <w:bookmarkStart w:id="10" w:name="_Toc304727895"/>
+      <w:bookmarkStart w:id="9" w:name="_Toc304727895"/>
       <w:r>
         <w:lastRenderedPageBreak/>
         <w:t>Roles and Responsibilities</w:t>
       </w:r>
+      <w:bookmarkEnd w:id="9"/>
+    </w:p>
+    <w:p>
+      <w:pPr>
+        <w:pStyle w:val="Heading3"/>
+      </w:pPr>
+      <w:bookmarkStart w:id="10" w:name="_Toc304727896"/>
+      <w:r>
+        <w:t>Supervisory Committee</w:t>
+      </w:r>
       <w:bookmarkEnd w:id="10"/>
     </w:p>
     <w:p>
+      <w:r>
+        <w:t xml:space="preserve">The supervisory committee will review the materials that are provided for the presentations.  </w:t>
+      </w:r>
+      <w:r>
+        <w:t xml:space="preserve">Committee members will attend the presentations and </w:t>
+      </w:r>
+      <w:r>
+        <w:t>will approve the materials or provide a list of specific issu</w:t>
+      </w:r>
+      <w:r>
+        <w:t>es that need to be addressed to gain</w:t>
+      </w:r>
+      <w:r>
+        <w:t xml:space="preserve"> a</w:t>
+      </w:r>
+      <w:r>
+        <w:t>cceptance</w:t>
+      </w:r>
+      <w:r>
+        <w:t>.  The developer may call on the committee as subject matter experts.</w:t>
+      </w:r>
+    </w:p>
+    <w:p>
       <w:pPr>
         <w:pStyle w:val="Heading3"/>
       </w:pPr>
-      <w:bookmarkStart w:id="11" w:name="_Toc304727896"/>
-      <w:r>
-        <w:t>Supervisory Committee</w:t>
+      <w:bookmarkStart w:id="11" w:name="_Toc304727897"/>
+      <w:r>
+        <w:t>Major Professor</w:t>
       </w:r>
       <w:bookmarkEnd w:id="11"/>
     </w:p>
     <w:p>
-      <w:r>
-        <w:t xml:space="preserve">The supervisory committee will review the materials that are provided for the presentations.  </w:t>
-      </w:r>
-      <w:r>
-        <w:t xml:space="preserve">Committee members will attend the presentations and </w:t>
-      </w:r>
-      <w:r>
-        <w:t>will approve the materials or provide a list of specific issu</w:t>
-      </w:r>
-      <w:r>
-        <w:t>es that need to be addressed to gain</w:t>
-      </w:r>
-      <w:r>
-        <w:t xml:space="preserve"> a</w:t>
-      </w:r>
-      <w:r>
-        <w:t>cceptance</w:t>
-      </w:r>
-      <w:r>
-        <w:t>.  The developer may call on the committee as subject matter experts.</w:t>
+      <w:pPr>
+        <w:spacing w:after="200"/>
+      </w:pPr>
+      <w:r>
+        <w:t>The major professor is responsible for providing guidance and feedback to the developer.  The major professor will review materials before presentations to the supervisory committee for compliance to project requirements and standards.  Then they will suggest areas that may need additional refinement.</w:t>
       </w:r>
     </w:p>
     <w:p>
       <w:pPr>
         <w:pStyle w:val="Heading3"/>
       </w:pPr>
-      <w:bookmarkStart w:id="12" w:name="_Toc304727897"/>
-      <w:r>
-        <w:t>Major Professor</w:t>
+      <w:bookmarkStart w:id="12" w:name="_Toc304727898"/>
+      <w:r>
+        <w:t>Developer</w:t>
       </w:r>
       <w:bookmarkEnd w:id="12"/>
     </w:p>
@@ -3262,16 +3278,16 @@
         <w:spacing w:after="200"/>
       </w:pPr>
       <w:r>
-        <w:t>The major professor is responsible for providing guidance and feedback to the developer.  The major professor will review materials before presentations to the supervisory committee for compliance to project requirements and standards.  Then they will suggest areas that may need additional refinement.</w:t>
+        <w:t>The developer is responsible for implementing the project, creating and providing all materials for the presentations.  It is also the responsibility of the developer to identify and remediate risks.  The developer is also responsible for addressing any of the concerns or issues brought by the supervisory committee and major professor.</w:t>
       </w:r>
     </w:p>
     <w:p>
       <w:pPr>
         <w:pStyle w:val="Heading3"/>
       </w:pPr>
-      <w:bookmarkStart w:id="13" w:name="_Toc304727898"/>
-      <w:r>
-        <w:t>Developer</w:t>
+      <w:bookmarkStart w:id="13" w:name="_Toc304727899"/>
+      <w:r>
+        <w:t>Technical Inspectors</w:t>
       </w:r>
       <w:bookmarkEnd w:id="13"/>
     </w:p>
@@ -3280,102 +3296,84 @@
         <w:spacing w:after="200"/>
       </w:pPr>
       <w:r>
-        <w:t>The developer is responsible for implementing the project, creating and providing all materials for the presentations.  It is also the responsibility of the developer to identify and remediate risks.  The developer is also responsible for addressing any of the concerns or issues brought by the supervisory committee and major professor.</w:t>
+        <w:t>Technical Inspectors are responsible for using the provided inspection check list to complete a formal technical inspection.  Once completed, the inspector should provide the completed check list along with any issues identified in a letter to the major professor and the developer.</w:t>
+      </w:r>
+    </w:p>
+    <w:p>
+      <w:pPr>
+        <w:pStyle w:val="Heading1"/>
+      </w:pPr>
+      <w:bookmarkStart w:id="14" w:name="_Toc304727900"/>
+      <w:r>
+        <w:t>Documentation</w:t>
+      </w:r>
+      <w:bookmarkEnd w:id="14"/>
+    </w:p>
+    <w:p>
+      <w:pPr>
+        <w:tabs>
+          <w:tab w:val="left" w:pos="2418"/>
+        </w:tabs>
+        <w:spacing w:after="200"/>
+      </w:pPr>
+      <w:r>
+        <w:t xml:space="preserve">All project documentation will be published at </w:t>
+      </w:r>
+      <w:r>
+        <w:t>http://people.cis.ksu.edu/~bnehl/</w:t>
+      </w:r>
+      <w:r>
+        <w:t>.</w:t>
+      </w:r>
+      <w:r>
+        <w:tab/>
+      </w:r>
+    </w:p>
+    <w:p>
+      <w:pPr>
+        <w:pStyle w:val="Heading2"/>
+      </w:pPr>
+      <w:bookmarkStart w:id="15" w:name="_Toc304727901"/>
+      <w:r>
+        <w:t>Purpose</w:t>
+      </w:r>
+      <w:bookmarkEnd w:id="15"/>
+    </w:p>
+    <w:p>
+      <w:pPr>
+        <w:tabs>
+          <w:tab w:val="left" w:pos="2418"/>
+        </w:tabs>
+        <w:spacing w:after="200"/>
+      </w:pPr>
+      <w:r>
+        <w:t>The purpose of the documentation is to provide insight into the status of progress on the project.  In addition it should guide other researchers in understanding the project, the work involved in the project and the associated costs.</w:t>
+      </w:r>
+    </w:p>
+    <w:p>
+      <w:pPr>
+        <w:pStyle w:val="Heading2"/>
+      </w:pPr>
+      <w:bookmarkStart w:id="16" w:name="_Toc304727902"/>
+      <w:r>
+        <w:t>Minimum Documentation Requirement</w:t>
+      </w:r>
+      <w:bookmarkEnd w:id="16"/>
+    </w:p>
+    <w:p>
+      <w:r>
+        <w:t>The minimum documentation necessary for showing project progress is identified in the following subsections.</w:t>
       </w:r>
     </w:p>
     <w:p>
       <w:pPr>
         <w:pStyle w:val="Heading3"/>
       </w:pPr>
-      <w:bookmarkStart w:id="14" w:name="_Toc304727899"/>
-      <w:r>
-        <w:t>Technical Inspectors</w:t>
-      </w:r>
-      <w:bookmarkEnd w:id="14"/>
-    </w:p>
-    <w:p>
-      <w:pPr>
-        <w:spacing w:after="200"/>
-      </w:pPr>
-      <w:r>
-        <w:t>Technical Inspectors are responsible for using the provided inspection check list to complete a formal technical inspection.  Once completed, the inspector should provide the completed check list along with any issues identified in a letter to the major professor and the developer.</w:t>
-      </w:r>
-    </w:p>
-    <w:p>
-      <w:pPr>
-        <w:pStyle w:val="Heading1"/>
-      </w:pPr>
-      <w:bookmarkStart w:id="15" w:name="_Toc304727900"/>
-      <w:r>
-        <w:t>Documentation</w:t>
-      </w:r>
-      <w:bookmarkEnd w:id="15"/>
-    </w:p>
-    <w:p>
-      <w:pPr>
-        <w:tabs>
-          <w:tab w:val="left" w:pos="2418"/>
-        </w:tabs>
-        <w:spacing w:after="200"/>
-      </w:pPr>
-      <w:r>
-        <w:t xml:space="preserve">All project documentation will be published at </w:t>
-      </w:r>
-      <w:r>
-        <w:t>http://people.cis.ksu.edu/~bnehl/</w:t>
-      </w:r>
-      <w:r>
-        <w:t>.</w:t>
-      </w:r>
-      <w:r>
-        <w:tab/>
-      </w:r>
-    </w:p>
-    <w:p>
-      <w:pPr>
-        <w:pStyle w:val="Heading2"/>
-      </w:pPr>
-      <w:bookmarkStart w:id="16" w:name="_Toc304727901"/>
-      <w:r>
-        <w:t>Purpose</w:t>
-      </w:r>
-      <w:bookmarkEnd w:id="16"/>
-    </w:p>
-    <w:p>
-      <w:pPr>
-        <w:tabs>
-          <w:tab w:val="left" w:pos="2418"/>
-        </w:tabs>
-        <w:spacing w:after="200"/>
-      </w:pPr>
-      <w:r>
-        <w:t>The purpose of the documentation is to provide insight into the status of progress on the project.  In addition it should guide other researchers in understanding the project, the work involved in the project and the associated costs.</w:t>
-      </w:r>
-    </w:p>
-    <w:p>
-      <w:pPr>
-        <w:pStyle w:val="Heading2"/>
-      </w:pPr>
-      <w:bookmarkStart w:id="17" w:name="_Toc304727902"/>
-      <w:r>
-        <w:t>Minimum Documentation Requirement</w:t>
+      <w:bookmarkStart w:id="17" w:name="_Toc304727903"/>
+      <w:r>
+        <w:t>Phase 1</w:t>
       </w:r>
       <w:bookmarkEnd w:id="17"/>
-    </w:p>
-    <w:p>
-      <w:r>
-        <w:t>The minimum documentation necessary for showing project progress is identified in the following subsections.</w:t>
-      </w:r>
-    </w:p>
-    <w:p>
-      <w:pPr>
-        <w:pStyle w:val="Heading3"/>
-      </w:pPr>
-      <w:bookmarkStart w:id="18" w:name="_Toc304727903"/>
-      <w:r>
-        <w:t>Phase 1</w:t>
-      </w:r>
-      <w:bookmarkEnd w:id="18"/>
     </w:p>
     <w:p>
       <w:pPr>
@@ -3477,11 +3475,11 @@
       <w:pPr>
         <w:pStyle w:val="Heading3"/>
       </w:pPr>
-      <w:bookmarkStart w:id="19" w:name="_Toc304727904"/>
+      <w:bookmarkStart w:id="18" w:name="_Toc304727904"/>
       <w:r>
         <w:t>Phase 2</w:t>
       </w:r>
-      <w:bookmarkEnd w:id="19"/>
+      <w:bookmarkEnd w:id="18"/>
     </w:p>
     <w:p>
       <w:pPr>
@@ -3664,11 +3662,11 @@
       <w:pPr>
         <w:pStyle w:val="Heading3"/>
       </w:pPr>
-      <w:bookmarkStart w:id="20" w:name="_Toc304727905"/>
+      <w:bookmarkStart w:id="19" w:name="_Toc304727905"/>
       <w:r>
         <w:t>Phase 3</w:t>
       </w:r>
-      <w:bookmarkEnd w:id="20"/>
+      <w:bookmarkEnd w:id="19"/>
     </w:p>
     <w:p>
       <w:pPr>
@@ -3850,11 +3848,11 @@
       <w:pPr>
         <w:pStyle w:val="Heading1"/>
       </w:pPr>
-      <w:bookmarkStart w:id="21" w:name="_Toc304727906"/>
+      <w:bookmarkStart w:id="20" w:name="_Toc304727906"/>
       <w:r>
         <w:t>Standards, Practices, Conventions and Metrics</w:t>
       </w:r>
-      <w:bookmarkEnd w:id="21"/>
+      <w:bookmarkEnd w:id="20"/>
     </w:p>
     <w:p>
       <w:pPr>
@@ -4063,11 +4061,29 @@
       <w:pPr>
         <w:pStyle w:val="Heading1"/>
       </w:pPr>
-      <w:bookmarkStart w:id="22" w:name="_Toc304727907"/>
+      <w:bookmarkStart w:id="21" w:name="_Toc304727907"/>
       <w:r>
         <w:lastRenderedPageBreak/>
         <w:t>Reviews and audits</w:t>
       </w:r>
+      <w:bookmarkEnd w:id="21"/>
+    </w:p>
+    <w:p>
+      <w:pPr>
+        <w:spacing w:after="200"/>
+      </w:pPr>
+      <w:r>
+        <w:t>The supervisory committee will review all materials at the three presentations.  The major professor will review materials as they are provided by the developer.  The technical inspectors will perform a formal technical inspection.  The developer will use tools to that generate metrics to watch code quality.</w:t>
+      </w:r>
+    </w:p>
+    <w:p>
+      <w:pPr>
+        <w:pStyle w:val="Heading1"/>
+      </w:pPr>
+      <w:bookmarkStart w:id="22" w:name="_Toc304727908"/>
+      <w:r>
+        <w:t>Test</w:t>
+      </w:r>
       <w:bookmarkEnd w:id="22"/>
     </w:p>
     <w:p>
@@ -4075,16 +4091,34 @@
         <w:spacing w:after="200"/>
       </w:pPr>
       <w:r>
-        <w:t>The supervisory committee will review all materials at the three presentations.  The major professor will review materials as they are provided by the developer.  The technical inspectors will perform a formal technical inspection.  The developer will use tools to that generate metrics to watch code quality.</w:t>
+        <w:t>During Phase 2 a comprehensive test plan will be created which will include unit and integration tests.</w:t>
       </w:r>
     </w:p>
     <w:p>
       <w:pPr>
         <w:pStyle w:val="Heading1"/>
       </w:pPr>
-      <w:bookmarkStart w:id="23" w:name="_Toc304727908"/>
-      <w:r>
-        <w:t>Test</w:t>
+      <w:bookmarkStart w:id="23" w:name="_Toc304727909"/>
+      <w:r>
+        <w:t xml:space="preserve">Problem </w:t>
+      </w:r>
+      <w:r>
+        <w:t>r</w:t>
+      </w:r>
+      <w:r>
+        <w:t xml:space="preserve">eporting and </w:t>
+      </w:r>
+      <w:r>
+        <w:t>c</w:t>
+      </w:r>
+      <w:r>
+        <w:t xml:space="preserve">orrective </w:t>
+      </w:r>
+      <w:r>
+        <w:t>a</w:t>
+      </w:r>
+      <w:r>
+        <w:t>ction</w:t>
       </w:r>
       <w:bookmarkEnd w:id="23"/>
     </w:p>
@@ -4093,120 +4127,84 @@
         <w:spacing w:after="200"/>
       </w:pPr>
       <w:r>
-        <w:t>During Phase 2 a comprehensive test plan will be created which will include unit and integration tests.</w:t>
+        <w:t>When the d</w:t>
+      </w:r>
+      <w:r>
+        <w:t>eveloper</w:t>
+      </w:r>
+      <w:r>
+        <w:t xml:space="preserve"> becomes aware of a problem they will notify the major professor of the issue, the impact or severity of the issue and the mitigation or remediation plan.  The developer may discover the problem themselves or have it communicated to them by a reviewer.  The developer will maintain a risk/defect log.  The risk log will include: identification number, </w:t>
+      </w:r>
+      <w:r>
+        <w:t xml:space="preserve">type (risk or defect) </w:t>
+      </w:r>
+      <w:r>
+        <w:t xml:space="preserve">who identified the risk, short title, description of the risk, </w:t>
+      </w:r>
+      <w:r>
+        <w:t>mitigation or remediation used, responsible reviewer, date when identified, date developer completed and date when accepted/approved.</w:t>
+      </w:r>
+    </w:p>
+    <w:p>
+      <w:pPr>
+        <w:spacing w:after="200"/>
+      </w:pPr>
+      <w:r>
+        <w:t>The m</w:t>
+      </w:r>
+      <w:r>
+        <w:t>ajor professor</w:t>
+      </w:r>
+      <w:r>
+        <w:t xml:space="preserve"> will advise the developer of any discernible issues and suggest potential approaches to mitigation or remediation.  Communication will primarily occur between presentations and via email.</w:t>
+      </w:r>
+    </w:p>
+    <w:p>
+      <w:pPr>
+        <w:spacing w:after="200"/>
+      </w:pPr>
+      <w:r>
+        <w:t>The s</w:t>
+      </w:r>
+      <w:r>
+        <w:t>upervisory committee</w:t>
+      </w:r>
+      <w:r>
+        <w:t xml:space="preserve"> will identify issues for the developer to address as well.  They will primarily communicate during the presentations and with follow-up email.  The supervisory committee will review and approve mitigation and remediation actions as subsequent presentations.</w:t>
+      </w:r>
+    </w:p>
+    <w:p>
+      <w:pPr>
+        <w:spacing w:after="200"/>
+      </w:pPr>
+      <w:r>
+        <w:t>Technical inspectors</w:t>
+      </w:r>
+      <w:r>
+        <w:t xml:space="preserve"> will review the system and provide detailed feedback of potential problem areas.  Reviewers will provide feedback via email or written response.  </w:t>
       </w:r>
     </w:p>
     <w:p>
       <w:pPr>
         <w:pStyle w:val="Heading1"/>
       </w:pPr>
-      <w:bookmarkStart w:id="24" w:name="_Toc304727909"/>
-      <w:r>
-        <w:t xml:space="preserve">Problem </w:t>
-      </w:r>
-      <w:r>
-        <w:t>r</w:t>
-      </w:r>
-      <w:r>
-        <w:t xml:space="preserve">eporting and </w:t>
-      </w:r>
-      <w:r>
-        <w:t>c</w:t>
-      </w:r>
-      <w:r>
-        <w:t xml:space="preserve">orrective </w:t>
-      </w:r>
-      <w:r>
-        <w:t>a</w:t>
-      </w:r>
-      <w:r>
-        <w:t>ction</w:t>
+      <w:bookmarkStart w:id="24" w:name="_Toc304727910"/>
+      <w:r>
+        <w:t xml:space="preserve">Tools, </w:t>
+      </w:r>
+      <w:r>
+        <w:t>t</w:t>
+      </w:r>
+      <w:r>
+        <w:t xml:space="preserve">echniques, and </w:t>
+      </w:r>
+      <w:r>
+        <w:t>m</w:t>
+      </w:r>
+      <w:r>
+        <w:t>ethodologies</w:t>
       </w:r>
       <w:bookmarkEnd w:id="24"/>
-    </w:p>
-    <w:p>
-      <w:pPr>
-        <w:spacing w:after="200"/>
-      </w:pPr>
-      <w:r>
-        <w:t>When the d</w:t>
-      </w:r>
-      <w:r>
-        <w:t>eveloper</w:t>
-      </w:r>
-      <w:r>
-        <w:t xml:space="preserve"> becomes aware of a problem they will notify the major professor of the issue, the impact or severity of the issue and the mitigation or remediation plan.  The developer may discover the problem themselves or have it communicated to them by a reviewer.  The developer will maintain a risk/defect log.  The risk log will include: identification number, </w:t>
-      </w:r>
-      <w:r>
-        <w:t xml:space="preserve">type (risk or defect) </w:t>
-      </w:r>
-      <w:r>
-        <w:t xml:space="preserve">who identified the risk, short title, description of the risk, </w:t>
-      </w:r>
-      <w:r>
-        <w:t>mitigation or remediation used, responsible reviewer, date when identified, date developer completed and date when accepted/approved.</w:t>
-      </w:r>
-    </w:p>
-    <w:p>
-      <w:pPr>
-        <w:spacing w:after="200"/>
-      </w:pPr>
-      <w:r>
-        <w:t>The m</w:t>
-      </w:r>
-      <w:r>
-        <w:t>ajor professor</w:t>
-      </w:r>
-      <w:r>
-        <w:t xml:space="preserve"> will advise the developer of any discernible issues and suggest potential approaches to mitigation or remediation.  Communication will primarily occur between presentations and via email.</w:t>
-      </w:r>
-    </w:p>
-    <w:p>
-      <w:pPr>
-        <w:spacing w:after="200"/>
-      </w:pPr>
-      <w:r>
-        <w:t>The s</w:t>
-      </w:r>
-      <w:r>
-        <w:t>upervisory committee</w:t>
-      </w:r>
-      <w:r>
-        <w:t xml:space="preserve"> will identify issues for the developer to address as well.  They will primarily communicate during the presentations and with follow-up email.  The supervisory committee will review and approve mitigation and remediation actions as subsequent presentations.</w:t>
-      </w:r>
-    </w:p>
-    <w:p>
-      <w:pPr>
-        <w:spacing w:after="200"/>
-      </w:pPr>
-      <w:r>
-        <w:t>Technical inspectors</w:t>
-      </w:r>
-      <w:r>
-        <w:t xml:space="preserve"> will review the system and provide detailed feedback of potential problem areas.  Reviewers will provide feedback via email or written response.  </w:t>
-      </w:r>
-    </w:p>
-    <w:p>
-      <w:pPr>
-        <w:pStyle w:val="Heading1"/>
-      </w:pPr>
-      <w:bookmarkStart w:id="25" w:name="_Toc304727910"/>
-      <w:r>
-        <w:t xml:space="preserve">Tools, </w:t>
-      </w:r>
-      <w:r>
-        <w:t>t</w:t>
-      </w:r>
-      <w:r>
-        <w:t xml:space="preserve">echniques, and </w:t>
-      </w:r>
-      <w:r>
-        <w:t>m</w:t>
-      </w:r>
-      <w:r>
-        <w:t>ethodologies</w:t>
-      </w:r>
-      <w:bookmarkEnd w:id="25"/>
     </w:p>
     <w:p>
       <w:pPr>
@@ -4236,11 +4234,9 @@
         </w:numPr>
         <w:spacing w:after="200"/>
       </w:pPr>
-      <w:proofErr w:type="spellStart"/>
       <w:r>
         <w:t>RabbitMQ</w:t>
       </w:r>
-      <w:proofErr w:type="spellEnd"/>
       <w:r>
         <w:t xml:space="preserve"> is a message queue platform which is how the agents communicate.</w:t>
       </w:r>
@@ -4306,15 +4302,7 @@
       <w:proofErr w:type="spellEnd"/>
       <w:proofErr w:type="gramEnd"/>
       <w:r>
-        <w:t xml:space="preserve"> is a Python interface library for </w:t>
-      </w:r>
-      <w:proofErr w:type="spellStart"/>
-      <w:r>
-        <w:t>RabbitMQ</w:t>
-      </w:r>
-      <w:proofErr w:type="spellEnd"/>
-      <w:r>
-        <w:t>.</w:t>
+        <w:t xml:space="preserve"> is a Python interface library for RabbitMQ.</w:t>
       </w:r>
     </w:p>
     <w:p>
@@ -4445,6 +4433,26 @@
       <w:r>
         <w:t>Visual Paradigm will be used for creating UML models.</w:t>
       </w:r>
+    </w:p>
+    <w:p>
+      <w:pPr>
+        <w:pStyle w:val="ListParagraph"/>
+        <w:numPr>
+          <w:ilvl w:val="0"/>
+          <w:numId w:val="49"/>
+        </w:numPr>
+        <w:spacing w:after="200"/>
+      </w:pPr>
+      <w:proofErr w:type="spellStart"/>
+      <w:r>
+        <w:t>GanttProject</w:t>
+      </w:r>
+      <w:proofErr w:type="spellEnd"/>
+      <w:r>
+        <w:t xml:space="preserve"> will be used for managing the project.</w:t>
+      </w:r>
+      <w:bookmarkStart w:id="25" w:name="_GoBack"/>
+      <w:bookmarkEnd w:id="25"/>
     </w:p>
     <w:p>
       <w:pPr>
@@ -4700,7 +4708,7 @@
                 <w:bCs/>
                 <w:noProof/>
               </w:rPr>
-              <w:t>3</w:t>
+              <w:t>7</w:t>
             </w:r>
             <w:r>
               <w:rPr>
@@ -4934,7 +4942,7 @@
       <w:rPr>
         <w:noProof/>
       </w:rPr>
-      <w:t>2011-09-25 19:25</w:t>
+      <w:t>2011-12-03 16:09</w:t>
     </w:r>
     <w:r>
       <w:fldChar w:fldCharType="end"/>
@@ -12588,21 +12596,6 @@
 </file>
 
 <file path=customXml/item1.xml><?xml version="1.0" encoding="utf-8"?>
-<p:properties xmlns:p="http://schemas.microsoft.com/office/2006/metadata/properties" xmlns:xsi="http://www.w3.org/2001/XMLSchema-instance">
-  <documentManagement>
-    <ContentTypeId xmlns="http://schemas.microsoft.com/sharepoint/v3">0x0056BD8EAE6FAF36488DB4D7E32B557BC9</ContentTypeId>
-    <_SourceUrl xmlns="http://schemas.microsoft.com/sharepoint/v3" xsi:nil="true"/>
-    <AutoVersionDisabled xmlns="http://schemas.microsoft.com/sharepoint/v3">false</AutoVersionDisabled>
-    <ItemType xmlns="http://schemas.microsoft.com/sharepoint/v3">1</ItemType>
-    <Order xmlns="http://schemas.microsoft.com/sharepoint/v3" xsi:nil="true"/>
-    <_SharedFileIndex xmlns="http://schemas.microsoft.com/sharepoint/v3" xsi:nil="true"/>
-    <MetaInfo xmlns="http://schemas.microsoft.com/sharepoint/v3" xsi:nil="true"/>
-    <Description xmlns="http://schemas.microsoft.com/sharepoint/v3" xsi:nil="true"/>
-  </documentManagement>
-</p:properties>
-</file>
-
-<file path=customXml/item2.xml><?xml version="1.0" encoding="utf-8"?>
 <ct:contentTypeSchema xmlns:ct="http://schemas.microsoft.com/office/2006/metadata/contentType" xmlns:ma="http://schemas.microsoft.com/office/2006/metadata/properties/metaAttributes" ct:_="" ma:_="" ma:contentTypeName="_Docs_" ma:contentTypeID="0x0056BD8EAE6FAF36488DB4D7E32B557BC9" ma:contentTypeVersion="" ma:contentTypeDescription="" ma:contentTypeScope="" ma:versionID="b24a59f726d28f46a69a0a8240ee44ed">
   <xsd:schema xmlns:xsd="http://www.w3.org/2001/XMLSchema" xmlns:p="http://schemas.microsoft.com/office/2006/metadata/properties" xmlns:ns1="http://schemas.microsoft.com/sharepoint/v3" targetNamespace="http://schemas.microsoft.com/office/2006/metadata/properties" ma:root="true" ma:fieldsID="3e5d9eca856144ce6ca1da655f95619c" ns1:_="">
     <xsd:import namespace="http://schemas.microsoft.com/sharepoint/v3"/>
@@ -12956,20 +12949,26 @@
 </ct:contentTypeSchema>
 </file>
 
+<file path=customXml/item2.xml><?xml version="1.0" encoding="utf-8"?>
+<p:properties xmlns:p="http://schemas.microsoft.com/office/2006/metadata/properties" xmlns:xsi="http://www.w3.org/2001/XMLSchema-instance">
+  <documentManagement>
+    <ContentTypeId xmlns="http://schemas.microsoft.com/sharepoint/v3">0x0056BD8EAE6FAF36488DB4D7E32B557BC9</ContentTypeId>
+    <_SourceUrl xmlns="http://schemas.microsoft.com/sharepoint/v3" xsi:nil="true"/>
+    <AutoVersionDisabled xmlns="http://schemas.microsoft.com/sharepoint/v3">false</AutoVersionDisabled>
+    <ItemType xmlns="http://schemas.microsoft.com/sharepoint/v3">1</ItemType>
+    <Order xmlns="http://schemas.microsoft.com/sharepoint/v3" xsi:nil="true"/>
+    <_SharedFileIndex xmlns="http://schemas.microsoft.com/sharepoint/v3" xsi:nil="true"/>
+    <MetaInfo xmlns="http://schemas.microsoft.com/sharepoint/v3" xsi:nil="true"/>
+    <Description xmlns="http://schemas.microsoft.com/sharepoint/v3" xsi:nil="true"/>
+  </documentManagement>
+</p:properties>
+</file>
+
 <file path=customXml/item3.xml><?xml version="1.0" encoding="utf-8"?>
 <b:Sources xmlns:b="http://schemas.openxmlformats.org/officeDocument/2006/bibliography" xmlns="http://schemas.openxmlformats.org/officeDocument/2006/bibliography" SelectedStyle="\APA.XSL" StyleName="APA"/>
 </file>
 
 <file path=customXml/itemProps1.xml><?xml version="1.0" encoding="utf-8"?>
-<ds:datastoreItem xmlns:ds="http://schemas.openxmlformats.org/officeDocument/2006/customXml" ds:itemID="{42C760F5-DE4A-4ED6-8CB0-B54FEE6DCDF2}">
-  <ds:schemaRefs>
-    <ds:schemaRef ds:uri="http://schemas.microsoft.com/office/2006/metadata/properties"/>
-    <ds:schemaRef ds:uri="http://schemas.microsoft.com/sharepoint/v3"/>
-  </ds:schemaRefs>
-</ds:datastoreItem>
-</file>
-
-<file path=customXml/itemProps2.xml><?xml version="1.0" encoding="utf-8"?>
 <ds:datastoreItem xmlns:ds="http://schemas.openxmlformats.org/officeDocument/2006/customXml" ds:itemID="{C12AA6FC-2577-4BCB-865C-6D2F38D89CB3}">
   <ds:schemaRefs>
     <ds:schemaRef ds:uri="http://schemas.microsoft.com/office/2006/metadata/contentType"/>
@@ -12986,8 +12985,17 @@
 </ds:datastoreItem>
 </file>
 
+<file path=customXml/itemProps2.xml><?xml version="1.0" encoding="utf-8"?>
+<ds:datastoreItem xmlns:ds="http://schemas.openxmlformats.org/officeDocument/2006/customXml" ds:itemID="{42C760F5-DE4A-4ED6-8CB0-B54FEE6DCDF2}">
+  <ds:schemaRefs>
+    <ds:schemaRef ds:uri="http://schemas.microsoft.com/office/2006/metadata/properties"/>
+    <ds:schemaRef ds:uri="http://schemas.microsoft.com/sharepoint/v3"/>
+  </ds:schemaRefs>
+</ds:datastoreItem>
+</file>
+
 <file path=customXml/itemProps3.xml><?xml version="1.0" encoding="utf-8"?>
-<ds:datastoreItem xmlns:ds="http://schemas.openxmlformats.org/officeDocument/2006/customXml" ds:itemID="{D6AF5C07-459E-431F-B30C-8F0659B5C62B}">
+<ds:datastoreItem xmlns:ds="http://schemas.openxmlformats.org/officeDocument/2006/customXml" ds:itemID="{A5FFD9A7-973A-4019-B2A5-3171A397DF83}">
   <ds:schemaRefs>
     <ds:schemaRef ds:uri="http://schemas.openxmlformats.org/officeDocument/2006/bibliography"/>
   </ds:schemaRefs>

</xml_diff>

<commit_message>
changes in SUMO acronym and version number
</commit_message>
<xml_diff>
--- a/portfolio/SQAP.docx
+++ b/portfolio/SQAP.docx
@@ -4359,8 +4359,24 @@
         <w:spacing w:after="200"/>
       </w:pPr>
       <w:r>
-        <w:t>Simulation for Urban Mobility</w:t>
-      </w:r>
+        <w:t xml:space="preserve">Simulation for Urban </w:t>
+      </w:r>
+      <w:proofErr w:type="spellStart"/>
+      <w:r>
+        <w:t>M</w:t>
+      </w:r>
+      <w:r>
+        <w:t>O</w:t>
+      </w:r>
+      <w:r>
+        <w:t>bility</w:t>
+      </w:r>
+      <w:proofErr w:type="spellEnd"/>
+      <w:r>
+        <w:t xml:space="preserve"> (SUMO)</w:t>
+      </w:r>
+      <w:bookmarkStart w:id="25" w:name="_GoBack"/>
+      <w:bookmarkEnd w:id="25"/>
       <w:r>
         <w:t xml:space="preserve"> is an environment for running traffic simulations.</w:t>
       </w:r>
@@ -4451,8 +4467,6 @@
       <w:r>
         <w:t xml:space="preserve"> will be used for managing the project.</w:t>
       </w:r>
-      <w:bookmarkStart w:id="25" w:name="_GoBack"/>
-      <w:bookmarkEnd w:id="25"/>
     </w:p>
     <w:p>
       <w:pPr>
@@ -4708,7 +4722,7 @@
                 <w:bCs/>
                 <w:noProof/>
               </w:rPr>
-              <w:t>7</w:t>
+              <w:t>6</w:t>
             </w:r>
             <w:r>
               <w:rPr>
@@ -4942,7 +4956,7 @@
       <w:rPr>
         <w:noProof/>
       </w:rPr>
-      <w:t>2011-12-03 16:09</w:t>
+      <w:t>2012-01-14 18:46</w:t>
     </w:r>
     <w:r>
       <w:fldChar w:fldCharType="end"/>
@@ -12596,6 +12610,21 @@
 </file>
 
 <file path=customXml/item1.xml><?xml version="1.0" encoding="utf-8"?>
+<p:properties xmlns:p="http://schemas.microsoft.com/office/2006/metadata/properties" xmlns:xsi="http://www.w3.org/2001/XMLSchema-instance">
+  <documentManagement>
+    <ContentTypeId xmlns="http://schemas.microsoft.com/sharepoint/v3">0x0056BD8EAE6FAF36488DB4D7E32B557BC9</ContentTypeId>
+    <_SourceUrl xmlns="http://schemas.microsoft.com/sharepoint/v3" xsi:nil="true"/>
+    <AutoVersionDisabled xmlns="http://schemas.microsoft.com/sharepoint/v3">false</AutoVersionDisabled>
+    <ItemType xmlns="http://schemas.microsoft.com/sharepoint/v3">1</ItemType>
+    <Order xmlns="http://schemas.microsoft.com/sharepoint/v3" xsi:nil="true"/>
+    <_SharedFileIndex xmlns="http://schemas.microsoft.com/sharepoint/v3" xsi:nil="true"/>
+    <MetaInfo xmlns="http://schemas.microsoft.com/sharepoint/v3" xsi:nil="true"/>
+    <Description xmlns="http://schemas.microsoft.com/sharepoint/v3" xsi:nil="true"/>
+  </documentManagement>
+</p:properties>
+</file>
+
+<file path=customXml/item2.xml><?xml version="1.0" encoding="utf-8"?>
 <ct:contentTypeSchema xmlns:ct="http://schemas.microsoft.com/office/2006/metadata/contentType" xmlns:ma="http://schemas.microsoft.com/office/2006/metadata/properties/metaAttributes" ct:_="" ma:_="" ma:contentTypeName="_Docs_" ma:contentTypeID="0x0056BD8EAE6FAF36488DB4D7E32B557BC9" ma:contentTypeVersion="" ma:contentTypeDescription="" ma:contentTypeScope="" ma:versionID="b24a59f726d28f46a69a0a8240ee44ed">
   <xsd:schema xmlns:xsd="http://www.w3.org/2001/XMLSchema" xmlns:p="http://schemas.microsoft.com/office/2006/metadata/properties" xmlns:ns1="http://schemas.microsoft.com/sharepoint/v3" targetNamespace="http://schemas.microsoft.com/office/2006/metadata/properties" ma:root="true" ma:fieldsID="3e5d9eca856144ce6ca1da655f95619c" ns1:_="">
     <xsd:import namespace="http://schemas.microsoft.com/sharepoint/v3"/>
@@ -12949,26 +12978,20 @@
 </ct:contentTypeSchema>
 </file>
 
-<file path=customXml/item2.xml><?xml version="1.0" encoding="utf-8"?>
-<p:properties xmlns:p="http://schemas.microsoft.com/office/2006/metadata/properties" xmlns:xsi="http://www.w3.org/2001/XMLSchema-instance">
-  <documentManagement>
-    <ContentTypeId xmlns="http://schemas.microsoft.com/sharepoint/v3">0x0056BD8EAE6FAF36488DB4D7E32B557BC9</ContentTypeId>
-    <_SourceUrl xmlns="http://schemas.microsoft.com/sharepoint/v3" xsi:nil="true"/>
-    <AutoVersionDisabled xmlns="http://schemas.microsoft.com/sharepoint/v3">false</AutoVersionDisabled>
-    <ItemType xmlns="http://schemas.microsoft.com/sharepoint/v3">1</ItemType>
-    <Order xmlns="http://schemas.microsoft.com/sharepoint/v3" xsi:nil="true"/>
-    <_SharedFileIndex xmlns="http://schemas.microsoft.com/sharepoint/v3" xsi:nil="true"/>
-    <MetaInfo xmlns="http://schemas.microsoft.com/sharepoint/v3" xsi:nil="true"/>
-    <Description xmlns="http://schemas.microsoft.com/sharepoint/v3" xsi:nil="true"/>
-  </documentManagement>
-</p:properties>
-</file>
-
 <file path=customXml/item3.xml><?xml version="1.0" encoding="utf-8"?>
 <b:Sources xmlns:b="http://schemas.openxmlformats.org/officeDocument/2006/bibliography" xmlns="http://schemas.openxmlformats.org/officeDocument/2006/bibliography" SelectedStyle="\APA.XSL" StyleName="APA"/>
 </file>
 
 <file path=customXml/itemProps1.xml><?xml version="1.0" encoding="utf-8"?>
+<ds:datastoreItem xmlns:ds="http://schemas.openxmlformats.org/officeDocument/2006/customXml" ds:itemID="{42C760F5-DE4A-4ED6-8CB0-B54FEE6DCDF2}">
+  <ds:schemaRefs>
+    <ds:schemaRef ds:uri="http://schemas.microsoft.com/office/2006/metadata/properties"/>
+    <ds:schemaRef ds:uri="http://schemas.microsoft.com/sharepoint/v3"/>
+  </ds:schemaRefs>
+</ds:datastoreItem>
+</file>
+
+<file path=customXml/itemProps2.xml><?xml version="1.0" encoding="utf-8"?>
 <ds:datastoreItem xmlns:ds="http://schemas.openxmlformats.org/officeDocument/2006/customXml" ds:itemID="{C12AA6FC-2577-4BCB-865C-6D2F38D89CB3}">
   <ds:schemaRefs>
     <ds:schemaRef ds:uri="http://schemas.microsoft.com/office/2006/metadata/contentType"/>
@@ -12985,17 +13008,8 @@
 </ds:datastoreItem>
 </file>
 
-<file path=customXml/itemProps2.xml><?xml version="1.0" encoding="utf-8"?>
-<ds:datastoreItem xmlns:ds="http://schemas.openxmlformats.org/officeDocument/2006/customXml" ds:itemID="{42C760F5-DE4A-4ED6-8CB0-B54FEE6DCDF2}">
-  <ds:schemaRefs>
-    <ds:schemaRef ds:uri="http://schemas.microsoft.com/office/2006/metadata/properties"/>
-    <ds:schemaRef ds:uri="http://schemas.microsoft.com/sharepoint/v3"/>
-  </ds:schemaRefs>
-</ds:datastoreItem>
-</file>
-
 <file path=customXml/itemProps3.xml><?xml version="1.0" encoding="utf-8"?>
-<ds:datastoreItem xmlns:ds="http://schemas.openxmlformats.org/officeDocument/2006/customXml" ds:itemID="{A5FFD9A7-973A-4019-B2A5-3171A397DF83}">
+<ds:datastoreItem xmlns:ds="http://schemas.openxmlformats.org/officeDocument/2006/customXml" ds:itemID="{26E27752-FADF-4778-8580-512ED5164A1D}">
   <ds:schemaRefs>
     <ds:schemaRef ds:uri="http://schemas.openxmlformats.org/officeDocument/2006/bibliography"/>
   </ds:schemaRefs>

</xml_diff>